<commit_message>
Plz dont rebuke me
If ther is a god this is the time to show your self
</commit_message>
<xml_diff>
--- a/Extra/Documentatie/Technisch ontwerp.docx
+++ b/Extra/Documentatie/Technisch ontwerp.docx
@@ -95,11 +95,75 @@
                               </w:rPr>
                               <w:t xml:space="preserve">Naam: </w:t>
                             </w:r>
+                            <w:proofErr w:type="spellStart"/>
                             <w:r>
                               <w:rPr>
                                 <w:color w:val="000000"/>
                               </w:rPr>
-                              <w:t>Falco Koop, Harisan Nades, Bob Nab, Dyon van raaij, Haitam Bacha</w:t>
+                              <w:t>Falco</w:t>
+                            </w:r>
+                            <w:proofErr w:type="spellEnd"/>
+                            <w:r>
+                              <w:rPr>
+                                <w:color w:val="000000"/>
+                              </w:rPr>
+                              <w:t xml:space="preserve"> Koop, </w:t>
+                            </w:r>
+                            <w:proofErr w:type="spellStart"/>
+                            <w:r>
+                              <w:rPr>
+                                <w:color w:val="000000"/>
+                              </w:rPr>
+                              <w:t>Harisan</w:t>
+                            </w:r>
+                            <w:proofErr w:type="spellEnd"/>
+                            <w:r>
+                              <w:rPr>
+                                <w:color w:val="000000"/>
+                              </w:rPr>
+                              <w:t xml:space="preserve"> </w:t>
+                            </w:r>
+                            <w:proofErr w:type="spellStart"/>
+                            <w:r>
+                              <w:rPr>
+                                <w:color w:val="000000"/>
+                              </w:rPr>
+                              <w:t>Nades</w:t>
+                            </w:r>
+                            <w:proofErr w:type="spellEnd"/>
+                            <w:r>
+                              <w:rPr>
+                                <w:color w:val="000000"/>
+                              </w:rPr>
+                              <w:t xml:space="preserve">, Bob Nab, </w:t>
+                            </w:r>
+                            <w:proofErr w:type="spellStart"/>
+                            <w:r>
+                              <w:rPr>
+                                <w:color w:val="000000"/>
+                              </w:rPr>
+                              <w:t>Dyon</w:t>
+                            </w:r>
+                            <w:proofErr w:type="spellEnd"/>
+                            <w:r>
+                              <w:rPr>
+                                <w:color w:val="000000"/>
+                              </w:rPr>
+                              <w:t xml:space="preserve"> van </w:t>
+                            </w:r>
+                            <w:proofErr w:type="spellStart"/>
+                            <w:r>
+                              <w:rPr>
+                                <w:color w:val="000000"/>
+                              </w:rPr>
+                              <w:t>Raaij</w:t>
+                            </w:r>
+                            <w:proofErr w:type="spellEnd"/>
+                            <w:r>
+                              <w:rPr>
+                                <w:color w:val="000000"/>
+                              </w:rPr>
+                              <w:t>, Haitam Bacha</w:t>
                             </w:r>
                           </w:p>
                           <w:p>
@@ -136,11 +200,75 @@
                         </w:rPr>
                         <w:t xml:space="preserve">Naam: </w:t>
                       </w:r>
+                      <w:proofErr w:type="spellStart"/>
                       <w:r>
                         <w:rPr>
                           <w:color w:val="000000"/>
                         </w:rPr>
-                        <w:t>Falco Koop, Harisan Nades, Bob Nab, Dyon van raaij, Haitam Bacha</w:t>
+                        <w:t>Falco</w:t>
+                      </w:r>
+                      <w:proofErr w:type="spellEnd"/>
+                      <w:r>
+                        <w:rPr>
+                          <w:color w:val="000000"/>
+                        </w:rPr>
+                        <w:t xml:space="preserve"> Koop, </w:t>
+                      </w:r>
+                      <w:proofErr w:type="spellStart"/>
+                      <w:r>
+                        <w:rPr>
+                          <w:color w:val="000000"/>
+                        </w:rPr>
+                        <w:t>Harisan</w:t>
+                      </w:r>
+                      <w:proofErr w:type="spellEnd"/>
+                      <w:r>
+                        <w:rPr>
+                          <w:color w:val="000000"/>
+                        </w:rPr>
+                        <w:t xml:space="preserve"> </w:t>
+                      </w:r>
+                      <w:proofErr w:type="spellStart"/>
+                      <w:r>
+                        <w:rPr>
+                          <w:color w:val="000000"/>
+                        </w:rPr>
+                        <w:t>Nades</w:t>
+                      </w:r>
+                      <w:proofErr w:type="spellEnd"/>
+                      <w:r>
+                        <w:rPr>
+                          <w:color w:val="000000"/>
+                        </w:rPr>
+                        <w:t xml:space="preserve">, Bob Nab, </w:t>
+                      </w:r>
+                      <w:proofErr w:type="spellStart"/>
+                      <w:r>
+                        <w:rPr>
+                          <w:color w:val="000000"/>
+                        </w:rPr>
+                        <w:t>Dyon</w:t>
+                      </w:r>
+                      <w:proofErr w:type="spellEnd"/>
+                      <w:r>
+                        <w:rPr>
+                          <w:color w:val="000000"/>
+                        </w:rPr>
+                        <w:t xml:space="preserve"> van </w:t>
+                      </w:r>
+                      <w:proofErr w:type="spellStart"/>
+                      <w:r>
+                        <w:rPr>
+                          <w:color w:val="000000"/>
+                        </w:rPr>
+                        <w:t>Raaij</w:t>
+                      </w:r>
+                      <w:proofErr w:type="spellEnd"/>
+                      <w:r>
+                        <w:rPr>
+                          <w:color w:val="000000"/>
+                        </w:rPr>
+                        <w:t>, Haitam Bacha</w:t>
                       </w:r>
                     </w:p>
                     <w:p>
@@ -197,7 +325,7 @@
       <w:sdtContent>
         <w:p>
           <w:pPr>
-            <w:pStyle w:val="Inhopg1"/>
+            <w:pStyle w:val="TOC1"/>
             <w:tabs>
               <w:tab w:val="right" w:leader="dot" w:pos="9062"/>
             </w:tabs>
@@ -275,7 +403,7 @@
         </w:p>
         <w:p>
           <w:pPr>
-            <w:pStyle w:val="Inhopg1"/>
+            <w:pStyle w:val="TOC1"/>
             <w:tabs>
               <w:tab w:val="right" w:leader="dot" w:pos="9062"/>
             </w:tabs>
@@ -344,7 +472,7 @@
         </w:p>
         <w:p>
           <w:pPr>
-            <w:pStyle w:val="Inhopg1"/>
+            <w:pStyle w:val="TOC1"/>
             <w:tabs>
               <w:tab w:val="right" w:leader="dot" w:pos="9062"/>
             </w:tabs>
@@ -413,7 +541,7 @@
         </w:p>
         <w:p>
           <w:pPr>
-            <w:pStyle w:val="Inhopg1"/>
+            <w:pStyle w:val="TOC1"/>
             <w:tabs>
               <w:tab w:val="right" w:leader="dot" w:pos="9062"/>
             </w:tabs>
@@ -502,7 +630,7 @@
     </w:p>
     <w:p>
       <w:pPr>
-        <w:pStyle w:val="Kop1"/>
+        <w:pStyle w:val="Heading1"/>
       </w:pPr>
       <w:bookmarkStart w:id="1" w:name="_Toc53002359"/>
       <w:r>
@@ -514,7 +642,7 @@
     <w:p/>
     <w:tbl>
       <w:tblPr>
-        <w:tblW w:w="1677" w:type="dxa"/>
+        <w:tblW w:w="1696" w:type="dxa"/>
         <w:tblCellMar>
           <w:left w:w="0" w:type="dxa"/>
           <w:right w:w="0" w:type="dxa"/>
@@ -526,7 +654,7 @@
       </w:tblGrid>
       <w:tr>
         <w:trPr>
-          <w:trHeight w:val="284"/>
+          <w:trHeight w:val="157"/>
         </w:trPr>
         <w:tc>
           <w:tcPr>
@@ -572,7 +700,7 @@
       </w:tr>
       <w:tr>
         <w:trPr>
-          <w:trHeight w:val="284"/>
+          <w:trHeight w:val="157"/>
         </w:trPr>
         <w:tc>
           <w:tcPr>
@@ -601,20 +729,30 @@
                 <w:szCs w:val="20"/>
               </w:rPr>
             </w:pPr>
-            <w:r>
-              <w:rPr>
-                <w:rFonts w:ascii="Arial" w:eastAsia="Times New Roman" w:hAnsi="Arial" w:cs="Arial"/>
-                <w:sz w:val="20"/>
-                <w:szCs w:val="20"/>
-              </w:rPr>
-              <w:t>Reserverings ID</w:t>
-            </w:r>
-          </w:p>
-        </w:tc>
-      </w:tr>
-      <w:tr>
-        <w:trPr>
-          <w:trHeight w:val="284"/>
+            <w:proofErr w:type="spellStart"/>
+            <w:r>
+              <w:rPr>
+                <w:rFonts w:ascii="Arial" w:eastAsia="Times New Roman" w:hAnsi="Arial" w:cs="Arial"/>
+                <w:sz w:val="20"/>
+                <w:szCs w:val="20"/>
+              </w:rPr>
+              <w:t>Reserverings</w:t>
+            </w:r>
+            <w:proofErr w:type="spellEnd"/>
+            <w:r>
+              <w:rPr>
+                <w:rFonts w:ascii="Arial" w:eastAsia="Times New Roman" w:hAnsi="Arial" w:cs="Arial"/>
+                <w:sz w:val="20"/>
+                <w:szCs w:val="20"/>
+              </w:rPr>
+              <w:t xml:space="preserve"> ID</w:t>
+            </w:r>
+          </w:p>
+        </w:tc>
+      </w:tr>
+      <w:tr>
+        <w:trPr>
+          <w:trHeight w:val="157"/>
         </w:trPr>
         <w:tc>
           <w:tcPr>
@@ -656,7 +794,7 @@
       </w:tr>
       <w:tr>
         <w:trPr>
-          <w:trHeight w:val="284"/>
+          <w:trHeight w:val="157"/>
         </w:trPr>
         <w:tc>
           <w:tcPr>
@@ -698,7 +836,7 @@
       </w:tr>
       <w:tr>
         <w:trPr>
-          <w:trHeight w:val="284"/>
+          <w:trHeight w:val="157"/>
         </w:trPr>
         <w:tc>
           <w:tcPr>
@@ -740,7 +878,7 @@
       </w:tr>
       <w:tr>
         <w:trPr>
-          <w:trHeight w:val="284"/>
+          <w:trHeight w:val="157"/>
         </w:trPr>
         <w:tc>
           <w:tcPr>
@@ -782,7 +920,7 @@
       </w:tr>
       <w:tr>
         <w:trPr>
-          <w:trHeight w:val="284"/>
+          <w:trHeight w:val="157"/>
         </w:trPr>
         <w:tc>
           <w:tcPr>
@@ -824,7 +962,7 @@
       </w:tr>
       <w:tr>
         <w:trPr>
-          <w:trHeight w:val="284"/>
+          <w:trHeight w:val="157"/>
         </w:trPr>
         <w:tc>
           <w:tcPr>
@@ -866,7 +1004,7 @@
       </w:tr>
       <w:tr>
         <w:trPr>
-          <w:trHeight w:val="284"/>
+          <w:trHeight w:val="157"/>
         </w:trPr>
         <w:tc>
           <w:tcPr>
@@ -908,7 +1046,7 @@
       </w:tr>
       <w:tr>
         <w:trPr>
-          <w:trHeight w:val="284"/>
+          <w:trHeight w:val="157"/>
         </w:trPr>
         <w:tc>
           <w:tcPr>
@@ -950,7 +1088,7 @@
       </w:tr>
       <w:tr>
         <w:trPr>
-          <w:trHeight w:val="284"/>
+          <w:trHeight w:val="157"/>
         </w:trPr>
         <w:tc>
           <w:tcPr>
@@ -992,7 +1130,7 @@
       </w:tr>
       <w:tr>
         <w:trPr>
-          <w:trHeight w:val="284"/>
+          <w:trHeight w:val="157"/>
         </w:trPr>
         <w:tc>
           <w:tcPr>
@@ -1034,7 +1172,7 @@
       </w:tr>
       <w:tr>
         <w:trPr>
-          <w:trHeight w:val="284"/>
+          <w:trHeight w:val="157"/>
         </w:trPr>
         <w:tc>
           <w:tcPr>
@@ -1076,7 +1214,7 @@
       </w:tr>
       <w:tr>
         <w:trPr>
-          <w:trHeight w:val="284"/>
+          <w:trHeight w:val="157"/>
         </w:trPr>
         <w:tc>
           <w:tcPr>
@@ -1118,7 +1256,7 @@
       </w:tr>
       <w:tr>
         <w:trPr>
-          <w:trHeight w:val="284"/>
+          <w:trHeight w:val="157"/>
         </w:trPr>
         <w:tc>
           <w:tcPr>
@@ -1160,7 +1298,7 @@
       </w:tr>
       <w:tr>
         <w:trPr>
-          <w:trHeight w:val="284"/>
+          <w:trHeight w:val="157"/>
         </w:trPr>
         <w:tc>
           <w:tcPr>
@@ -1202,7 +1340,7 @@
       </w:tr>
       <w:tr>
         <w:trPr>
-          <w:trHeight w:val="284"/>
+          <w:trHeight w:val="157"/>
         </w:trPr>
         <w:tc>
           <w:tcPr>
@@ -1244,7 +1382,7 @@
       </w:tr>
       <w:tr>
         <w:trPr>
-          <w:trHeight w:val="284"/>
+          <w:trHeight w:val="157"/>
         </w:trPr>
         <w:tc>
           <w:tcPr>
@@ -1286,7 +1424,7 @@
       </w:tr>
       <w:tr>
         <w:trPr>
-          <w:trHeight w:val="284"/>
+          <w:trHeight w:val="157"/>
         </w:trPr>
         <w:tc>
           <w:tcPr>
@@ -1315,20 +1453,30 @@
                 <w:szCs w:val="20"/>
               </w:rPr>
             </w:pPr>
-            <w:r>
-              <w:rPr>
-                <w:rFonts w:ascii="Arial" w:eastAsia="Times New Roman" w:hAnsi="Arial" w:cs="Arial"/>
-                <w:sz w:val="20"/>
-                <w:szCs w:val="20"/>
-              </w:rPr>
-              <w:t>Reeds voldaan</w:t>
-            </w:r>
-          </w:p>
-        </w:tc>
-      </w:tr>
-      <w:tr>
-        <w:trPr>
-          <w:trHeight w:val="284"/>
+            <w:proofErr w:type="gramStart"/>
+            <w:r>
+              <w:rPr>
+                <w:rFonts w:ascii="Arial" w:eastAsia="Times New Roman" w:hAnsi="Arial" w:cs="Arial"/>
+                <w:sz w:val="20"/>
+                <w:szCs w:val="20"/>
+              </w:rPr>
+              <w:t>Reeds</w:t>
+            </w:r>
+            <w:proofErr w:type="gramEnd"/>
+            <w:r>
+              <w:rPr>
+                <w:rFonts w:ascii="Arial" w:eastAsia="Times New Roman" w:hAnsi="Arial" w:cs="Arial"/>
+                <w:sz w:val="20"/>
+                <w:szCs w:val="20"/>
+              </w:rPr>
+              <w:t xml:space="preserve"> voldaan</w:t>
+            </w:r>
+          </w:p>
+        </w:tc>
+      </w:tr>
+      <w:tr>
+        <w:trPr>
+          <w:trHeight w:val="157"/>
         </w:trPr>
         <w:tc>
           <w:tcPr>
@@ -1370,7 +1518,7 @@
       </w:tr>
       <w:tr>
         <w:trPr>
-          <w:trHeight w:val="284"/>
+          <w:trHeight w:val="157"/>
         </w:trPr>
         <w:tc>
           <w:tcPr>
@@ -1399,6 +1547,7 @@
                 <w:szCs w:val="20"/>
               </w:rPr>
             </w:pPr>
+            <w:proofErr w:type="gramStart"/>
             <w:r>
               <w:rPr>
                 <w:rFonts w:ascii="Arial" w:eastAsia="Times New Roman" w:hAnsi="Arial" w:cs="Arial"/>
@@ -1407,12 +1556,13 @@
               </w:rPr>
               <w:t>betalingen</w:t>
             </w:r>
-          </w:p>
-        </w:tc>
-      </w:tr>
-      <w:tr>
-        <w:trPr>
-          <w:trHeight w:val="284"/>
+            <w:proofErr w:type="gramEnd"/>
+          </w:p>
+        </w:tc>
+      </w:tr>
+      <w:tr>
+        <w:trPr>
+          <w:trHeight w:val="157"/>
         </w:trPr>
         <w:tc>
           <w:tcPr>
@@ -1454,7 +1604,7 @@
       </w:tr>
       <w:tr>
         <w:trPr>
-          <w:trHeight w:val="284"/>
+          <w:trHeight w:val="157"/>
         </w:trPr>
         <w:tc>
           <w:tcPr>
@@ -1483,6 +1633,7 @@
                 <w:szCs w:val="20"/>
               </w:rPr>
             </w:pPr>
+            <w:proofErr w:type="gramStart"/>
             <w:r>
               <w:rPr>
                 <w:rFonts w:ascii="Arial" w:eastAsia="Times New Roman" w:hAnsi="Arial" w:cs="Arial"/>
@@ -1491,12 +1642,13 @@
               </w:rPr>
               <w:t>bioscoop</w:t>
             </w:r>
-          </w:p>
-        </w:tc>
-      </w:tr>
-      <w:tr>
-        <w:trPr>
-          <w:trHeight w:val="284"/>
+            <w:proofErr w:type="gramEnd"/>
+          </w:p>
+        </w:tc>
+      </w:tr>
+      <w:tr>
+        <w:trPr>
+          <w:trHeight w:val="157"/>
         </w:trPr>
         <w:tc>
           <w:tcPr>
@@ -1538,7 +1690,7 @@
       </w:tr>
       <w:tr>
         <w:trPr>
-          <w:trHeight w:val="284"/>
+          <w:trHeight w:val="157"/>
         </w:trPr>
         <w:tc>
           <w:tcPr>
@@ -1580,7 +1732,7 @@
       </w:tr>
       <w:tr>
         <w:trPr>
-          <w:trHeight w:val="284"/>
+          <w:trHeight w:val="157"/>
         </w:trPr>
         <w:tc>
           <w:tcPr>
@@ -1609,20 +1761,32 @@
                 <w:szCs w:val="20"/>
               </w:rPr>
             </w:pPr>
-            <w:r>
-              <w:rPr>
-                <w:rFonts w:ascii="Arial" w:eastAsia="Times New Roman" w:hAnsi="Arial" w:cs="Arial"/>
-                <w:sz w:val="20"/>
-                <w:szCs w:val="20"/>
-              </w:rPr>
-              <w:t>openings tijden</w:t>
-            </w:r>
-          </w:p>
-        </w:tc>
-      </w:tr>
-      <w:tr>
-        <w:trPr>
-          <w:trHeight w:val="284"/>
+            <w:proofErr w:type="spellStart"/>
+            <w:proofErr w:type="gramStart"/>
+            <w:r>
+              <w:rPr>
+                <w:rFonts w:ascii="Arial" w:eastAsia="Times New Roman" w:hAnsi="Arial" w:cs="Arial"/>
+                <w:sz w:val="20"/>
+                <w:szCs w:val="20"/>
+              </w:rPr>
+              <w:t>openings</w:t>
+            </w:r>
+            <w:proofErr w:type="spellEnd"/>
+            <w:proofErr w:type="gramEnd"/>
+            <w:r>
+              <w:rPr>
+                <w:rFonts w:ascii="Arial" w:eastAsia="Times New Roman" w:hAnsi="Arial" w:cs="Arial"/>
+                <w:sz w:val="20"/>
+                <w:szCs w:val="20"/>
+              </w:rPr>
+              <w:t xml:space="preserve"> tijden</w:t>
+            </w:r>
+          </w:p>
+        </w:tc>
+      </w:tr>
+      <w:tr>
+        <w:trPr>
+          <w:trHeight w:val="157"/>
         </w:trPr>
         <w:tc>
           <w:tcPr>
@@ -1664,7 +1828,7 @@
       </w:tr>
       <w:tr>
         <w:trPr>
-          <w:trHeight w:val="284"/>
+          <w:trHeight w:val="157"/>
         </w:trPr>
         <w:tc>
           <w:tcPr>
@@ -1706,7 +1870,7 @@
       </w:tr>
       <w:tr>
         <w:trPr>
-          <w:trHeight w:val="284"/>
+          <w:trHeight w:val="157"/>
         </w:trPr>
         <w:tc>
           <w:tcPr>
@@ -1748,7 +1912,7 @@
       </w:tr>
       <w:tr>
         <w:trPr>
-          <w:trHeight w:val="284"/>
+          <w:trHeight w:val="157"/>
         </w:trPr>
         <w:tc>
           <w:tcPr>
@@ -1790,7 +1954,7 @@
       </w:tr>
       <w:tr>
         <w:trPr>
-          <w:trHeight w:val="284"/>
+          <w:trHeight w:val="157"/>
         </w:trPr>
         <w:tc>
           <w:tcPr>
@@ -1832,7 +1996,7 @@
       </w:tr>
       <w:tr>
         <w:trPr>
-          <w:trHeight w:val="284"/>
+          <w:trHeight w:val="157"/>
         </w:trPr>
         <w:tc>
           <w:tcPr>
@@ -1874,7 +2038,7 @@
       </w:tr>
       <w:tr>
         <w:trPr>
-          <w:trHeight w:val="284"/>
+          <w:trHeight w:val="157"/>
         </w:trPr>
         <w:tc>
           <w:tcPr>
@@ -1903,20 +2067,30 @@
                 <w:szCs w:val="20"/>
               </w:rPr>
             </w:pPr>
-            <w:r>
-              <w:rPr>
-                <w:rFonts w:ascii="Arial" w:eastAsia="Times New Roman" w:hAnsi="Arial" w:cs="Arial"/>
-                <w:sz w:val="20"/>
-                <w:szCs w:val="20"/>
-              </w:rPr>
-              <w:t>aantal stoelen</w:t>
-            </w:r>
-          </w:p>
-        </w:tc>
-      </w:tr>
-      <w:tr>
-        <w:trPr>
-          <w:trHeight w:val="284"/>
+            <w:proofErr w:type="gramStart"/>
+            <w:r>
+              <w:rPr>
+                <w:rFonts w:ascii="Arial" w:eastAsia="Times New Roman" w:hAnsi="Arial" w:cs="Arial"/>
+                <w:sz w:val="20"/>
+                <w:szCs w:val="20"/>
+              </w:rPr>
+              <w:t>aantal</w:t>
+            </w:r>
+            <w:proofErr w:type="gramEnd"/>
+            <w:r>
+              <w:rPr>
+                <w:rFonts w:ascii="Arial" w:eastAsia="Times New Roman" w:hAnsi="Arial" w:cs="Arial"/>
+                <w:sz w:val="20"/>
+                <w:szCs w:val="20"/>
+              </w:rPr>
+              <w:t xml:space="preserve"> stoelen</w:t>
+            </w:r>
+          </w:p>
+        </w:tc>
+      </w:tr>
+      <w:tr>
+        <w:trPr>
+          <w:trHeight w:val="157"/>
         </w:trPr>
         <w:tc>
           <w:tcPr>
@@ -1951,7 +2125,6 @@
                 <w:sz w:val="20"/>
                 <w:szCs w:val="20"/>
               </w:rPr>
-              <w:lastRenderedPageBreak/>
               <w:t>Rolstoeltoegankelijkheid</w:t>
             </w:r>
           </w:p>
@@ -1959,7 +2132,7 @@
       </w:tr>
       <w:tr>
         <w:trPr>
-          <w:trHeight w:val="284"/>
+          <w:trHeight w:val="157"/>
         </w:trPr>
         <w:tc>
           <w:tcPr>
@@ -1988,6 +2161,7 @@
                 <w:szCs w:val="20"/>
               </w:rPr>
             </w:pPr>
+            <w:proofErr w:type="gramStart"/>
             <w:r>
               <w:rPr>
                 <w:rFonts w:ascii="Arial" w:eastAsia="Times New Roman" w:hAnsi="Arial" w:cs="Arial"/>
@@ -1996,12 +2170,13 @@
               </w:rPr>
               <w:t>schermgrootte</w:t>
             </w:r>
-          </w:p>
-        </w:tc>
-      </w:tr>
-      <w:tr>
-        <w:trPr>
-          <w:trHeight w:val="284"/>
+            <w:proofErr w:type="gramEnd"/>
+          </w:p>
+        </w:tc>
+      </w:tr>
+      <w:tr>
+        <w:trPr>
+          <w:trHeight w:val="157"/>
         </w:trPr>
         <w:tc>
           <w:tcPr>
@@ -2030,6 +2205,7 @@
                 <w:szCs w:val="20"/>
               </w:rPr>
             </w:pPr>
+            <w:proofErr w:type="gramStart"/>
             <w:r>
               <w:rPr>
                 <w:rFonts w:ascii="Arial" w:eastAsia="Times New Roman" w:hAnsi="Arial" w:cs="Arial"/>
@@ -2038,12 +2214,13 @@
               </w:rPr>
               <w:t>faciliteiten</w:t>
             </w:r>
-          </w:p>
-        </w:tc>
-      </w:tr>
-      <w:tr>
-        <w:trPr>
-          <w:trHeight w:val="284"/>
+            <w:proofErr w:type="gramEnd"/>
+          </w:p>
+        </w:tc>
+      </w:tr>
+      <w:tr>
+        <w:trPr>
+          <w:trHeight w:val="157"/>
         </w:trPr>
         <w:tc>
           <w:tcPr>
@@ -2072,6 +2249,7 @@
                 <w:szCs w:val="20"/>
               </w:rPr>
             </w:pPr>
+            <w:proofErr w:type="gramStart"/>
             <w:r>
               <w:rPr>
                 <w:rFonts w:ascii="Arial" w:eastAsia="Times New Roman" w:hAnsi="Arial" w:cs="Arial"/>
@@ -2080,12 +2258,13 @@
               </w:rPr>
               <w:t>versies</w:t>
             </w:r>
-          </w:p>
-        </w:tc>
-      </w:tr>
-      <w:tr>
-        <w:trPr>
-          <w:trHeight w:val="284"/>
+            <w:proofErr w:type="gramEnd"/>
+          </w:p>
+        </w:tc>
+      </w:tr>
+      <w:tr>
+        <w:trPr>
+          <w:trHeight w:val="157"/>
         </w:trPr>
         <w:tc>
           <w:tcPr>
@@ -2127,7 +2306,7 @@
       </w:tr>
       <w:tr>
         <w:trPr>
-          <w:trHeight w:val="284"/>
+          <w:trHeight w:val="157"/>
         </w:trPr>
         <w:tc>
           <w:tcPr>
@@ -2169,7 +2348,7 @@
       </w:tr>
       <w:tr>
         <w:trPr>
-          <w:trHeight w:val="284"/>
+          <w:trHeight w:val="157"/>
         </w:trPr>
         <w:tc>
           <w:tcPr>
@@ -2204,6 +2383,7 @@
                 <w:sz w:val="20"/>
                 <w:szCs w:val="20"/>
               </w:rPr>
+              <w:lastRenderedPageBreak/>
               <w:t>Postcode Bioscoop</w:t>
             </w:r>
           </w:p>
@@ -2211,7 +2391,7 @@
       </w:tr>
       <w:tr>
         <w:trPr>
-          <w:trHeight w:val="284"/>
+          <w:trHeight w:val="157"/>
         </w:trPr>
         <w:tc>
           <w:tcPr>
@@ -2253,7 +2433,7 @@
       </w:tr>
       <w:tr>
         <w:trPr>
-          <w:trHeight w:val="31"/>
+          <w:trHeight w:val="15"/>
         </w:trPr>
         <w:tc>
           <w:tcPr>
@@ -2314,7 +2494,7 @@
     </w:p>
     <w:p>
       <w:pPr>
-        <w:pStyle w:val="Kop1"/>
+        <w:pStyle w:val="Heading1"/>
       </w:pPr>
       <w:bookmarkStart w:id="2" w:name="_Toc53002360"/>
       <w:r>
@@ -2336,7 +2516,7 @@
     </w:p>
     <w:tbl>
       <w:tblPr>
-        <w:tblW w:w="0" w:type="dxa"/>
+        <w:tblW w:w="1677" w:type="dxa"/>
         <w:tblCellMar>
           <w:left w:w="0" w:type="dxa"/>
           <w:right w:w="0" w:type="dxa"/>
@@ -2348,7 +2528,7 @@
       </w:tblGrid>
       <w:tr>
         <w:trPr>
-          <w:trHeight w:val="315"/>
+          <w:trHeight w:val="216"/>
         </w:trPr>
         <w:tc>
           <w:tcPr>
@@ -2397,7 +2577,7 @@
       </w:tr>
       <w:tr>
         <w:trPr>
-          <w:trHeight w:val="315"/>
+          <w:trHeight w:val="216"/>
         </w:trPr>
         <w:tc>
           <w:tcPr>
@@ -2429,6 +2609,7 @@
                 <w:u w:val="single"/>
               </w:rPr>
             </w:pPr>
+            <w:proofErr w:type="spellStart"/>
             <w:r>
               <w:rPr>
                 <w:rFonts w:ascii="Arial" w:eastAsia="Times New Roman" w:hAnsi="Arial" w:cs="Arial"/>
@@ -2437,14 +2618,25 @@
                 <w:szCs w:val="20"/>
                 <w:u w:val="single"/>
               </w:rPr>
-              <w:t>Reserverings ID</w:t>
-            </w:r>
-          </w:p>
-        </w:tc>
-      </w:tr>
-      <w:tr>
-        <w:trPr>
-          <w:trHeight w:val="315"/>
+              <w:t>Reserverings</w:t>
+            </w:r>
+            <w:proofErr w:type="spellEnd"/>
+            <w:r>
+              <w:rPr>
+                <w:rFonts w:ascii="Arial" w:eastAsia="Times New Roman" w:hAnsi="Arial" w:cs="Arial"/>
+                <w:color w:val="000000"/>
+                <w:sz w:val="20"/>
+                <w:szCs w:val="20"/>
+                <w:u w:val="single"/>
+              </w:rPr>
+              <w:t xml:space="preserve"> ID</w:t>
+            </w:r>
+          </w:p>
+        </w:tc>
+      </w:tr>
+      <w:tr>
+        <w:trPr>
+          <w:trHeight w:val="216"/>
         </w:trPr>
         <w:tc>
           <w:tcPr>
@@ -2488,7 +2680,7 @@
       </w:tr>
       <w:tr>
         <w:trPr>
-          <w:trHeight w:val="315"/>
+          <w:trHeight w:val="216"/>
         </w:trPr>
         <w:tc>
           <w:tcPr>
@@ -2532,7 +2724,7 @@
       </w:tr>
       <w:tr>
         <w:trPr>
-          <w:trHeight w:val="315"/>
+          <w:trHeight w:val="216"/>
         </w:trPr>
         <w:tc>
           <w:tcPr>
@@ -2577,7 +2769,7 @@
       </w:tr>
       <w:tr>
         <w:trPr>
-          <w:trHeight w:val="315"/>
+          <w:trHeight w:val="216"/>
         </w:trPr>
         <w:tc>
           <w:tcPr>
@@ -2622,7 +2814,7 @@
       </w:tr>
       <w:tr>
         <w:trPr>
-          <w:trHeight w:val="315"/>
+          <w:trHeight w:val="216"/>
         </w:trPr>
         <w:tc>
           <w:tcPr>
@@ -2667,7 +2859,7 @@
       </w:tr>
       <w:tr>
         <w:trPr>
-          <w:trHeight w:val="315"/>
+          <w:trHeight w:val="216"/>
         </w:trPr>
         <w:tc>
           <w:tcPr>
@@ -2712,7 +2904,7 @@
       </w:tr>
       <w:tr>
         <w:trPr>
-          <w:trHeight w:val="315"/>
+          <w:trHeight w:val="216"/>
         </w:trPr>
         <w:tc>
           <w:tcPr>
@@ -2757,7 +2949,7 @@
       </w:tr>
       <w:tr>
         <w:trPr>
-          <w:trHeight w:val="315"/>
+          <w:trHeight w:val="216"/>
         </w:trPr>
         <w:tc>
           <w:tcPr>
@@ -2802,7 +2994,7 @@
       </w:tr>
       <w:tr>
         <w:trPr>
-          <w:trHeight w:val="315"/>
+          <w:trHeight w:val="216"/>
         </w:trPr>
         <w:tc>
           <w:tcPr>
@@ -2847,7 +3039,7 @@
       </w:tr>
       <w:tr>
         <w:trPr>
-          <w:trHeight w:val="315"/>
+          <w:trHeight w:val="216"/>
         </w:trPr>
         <w:tc>
           <w:tcPr>
@@ -2892,7 +3084,7 @@
       </w:tr>
       <w:tr>
         <w:trPr>
-          <w:trHeight w:val="315"/>
+          <w:trHeight w:val="216"/>
         </w:trPr>
         <w:tc>
           <w:tcPr>
@@ -2937,7 +3129,7 @@
       </w:tr>
       <w:tr>
         <w:trPr>
-          <w:trHeight w:val="315"/>
+          <w:trHeight w:val="216"/>
         </w:trPr>
         <w:tc>
           <w:tcPr>
@@ -2979,7 +3171,7 @@
       </w:tr>
       <w:tr>
         <w:trPr>
-          <w:trHeight w:val="315"/>
+          <w:trHeight w:val="216"/>
         </w:trPr>
         <w:tc>
           <w:tcPr>
@@ -3021,7 +3213,7 @@
       </w:tr>
       <w:tr>
         <w:trPr>
-          <w:trHeight w:val="315"/>
+          <w:trHeight w:val="216"/>
         </w:trPr>
         <w:tc>
           <w:tcPr>
@@ -3063,7 +3255,7 @@
       </w:tr>
       <w:tr>
         <w:trPr>
-          <w:trHeight w:val="315"/>
+          <w:trHeight w:val="216"/>
         </w:trPr>
         <w:tc>
           <w:tcPr>
@@ -3105,7 +3297,7 @@
       </w:tr>
       <w:tr>
         <w:trPr>
-          <w:trHeight w:val="315"/>
+          <w:trHeight w:val="216"/>
         </w:trPr>
         <w:tc>
           <w:tcPr>
@@ -3147,7 +3339,7 @@
       </w:tr>
       <w:tr>
         <w:trPr>
-          <w:trHeight w:val="315"/>
+          <w:trHeight w:val="216"/>
         </w:trPr>
         <w:tc>
           <w:tcPr>
@@ -3181,7 +3373,7 @@
       </w:tr>
       <w:tr>
         <w:trPr>
-          <w:trHeight w:val="315"/>
+          <w:trHeight w:val="216"/>
         </w:trPr>
         <w:tc>
           <w:tcPr>
@@ -3230,7 +3422,7 @@
       </w:tr>
       <w:tr>
         <w:trPr>
-          <w:trHeight w:val="315"/>
+          <w:trHeight w:val="216"/>
         </w:trPr>
         <w:tc>
           <w:tcPr>
@@ -3277,7 +3469,7 @@
       </w:tr>
       <w:tr>
         <w:trPr>
-          <w:trHeight w:val="315"/>
+          <w:trHeight w:val="216"/>
         </w:trPr>
         <w:tc>
           <w:tcPr>
@@ -3322,7 +3514,7 @@
       </w:tr>
       <w:tr>
         <w:trPr>
-          <w:trHeight w:val="315"/>
+          <w:trHeight w:val="216"/>
         </w:trPr>
         <w:tc>
           <w:tcPr>
@@ -3367,7 +3559,7 @@
       </w:tr>
       <w:tr>
         <w:trPr>
-          <w:trHeight w:val="315"/>
+          <w:trHeight w:val="216"/>
         </w:trPr>
         <w:tc>
           <w:tcPr>
@@ -3412,7 +3604,7 @@
       </w:tr>
       <w:tr>
         <w:trPr>
-          <w:trHeight w:val="315"/>
+          <w:trHeight w:val="216"/>
         </w:trPr>
         <w:tc>
           <w:tcPr>
@@ -3457,7 +3649,7 @@
       </w:tr>
       <w:tr>
         <w:trPr>
-          <w:trHeight w:val="315"/>
+          <w:trHeight w:val="216"/>
         </w:trPr>
         <w:tc>
           <w:tcPr>
@@ -3493,7 +3685,7 @@
       </w:tr>
       <w:tr>
         <w:trPr>
-          <w:trHeight w:val="315"/>
+          <w:trHeight w:val="216"/>
         </w:trPr>
         <w:tc>
           <w:tcPr>
@@ -3542,7 +3734,7 @@
       </w:tr>
       <w:tr>
         <w:trPr>
-          <w:trHeight w:val="315"/>
+          <w:trHeight w:val="216"/>
         </w:trPr>
         <w:tc>
           <w:tcPr>
@@ -3589,7 +3781,7 @@
       </w:tr>
       <w:tr>
         <w:trPr>
-          <w:trHeight w:val="315"/>
+          <w:trHeight w:val="216"/>
         </w:trPr>
         <w:tc>
           <w:tcPr>
@@ -3620,22 +3812,32 @@
                 <w:szCs w:val="20"/>
               </w:rPr>
             </w:pPr>
-            <w:r>
-              <w:rPr>
-                <w:rFonts w:ascii="Arial" w:eastAsia="Times New Roman" w:hAnsi="Arial" w:cs="Arial"/>
-                <w:color w:val="000000"/>
-                <w:sz w:val="20"/>
-                <w:szCs w:val="20"/>
-              </w:rPr>
-              <w:lastRenderedPageBreak/>
-              <w:t>aantal stoelen</w:t>
-            </w:r>
-          </w:p>
-        </w:tc>
-      </w:tr>
-      <w:tr>
-        <w:trPr>
-          <w:trHeight w:val="315"/>
+            <w:proofErr w:type="gramStart"/>
+            <w:r>
+              <w:rPr>
+                <w:rFonts w:ascii="Arial" w:eastAsia="Times New Roman" w:hAnsi="Arial" w:cs="Arial"/>
+                <w:color w:val="000000"/>
+                <w:sz w:val="20"/>
+                <w:szCs w:val="20"/>
+              </w:rPr>
+              <w:t>aantal</w:t>
+            </w:r>
+            <w:proofErr w:type="gramEnd"/>
+            <w:r>
+              <w:rPr>
+                <w:rFonts w:ascii="Arial" w:eastAsia="Times New Roman" w:hAnsi="Arial" w:cs="Arial"/>
+                <w:color w:val="000000"/>
+                <w:sz w:val="20"/>
+                <w:szCs w:val="20"/>
+              </w:rPr>
+              <w:t xml:space="preserve"> stoelen</w:t>
+            </w:r>
+          </w:p>
+        </w:tc>
+      </w:tr>
+      <w:tr>
+        <w:trPr>
+          <w:trHeight w:val="216"/>
         </w:trPr>
         <w:tc>
           <w:tcPr>
@@ -3680,7 +3882,7 @@
       </w:tr>
       <w:tr>
         <w:trPr>
-          <w:trHeight w:val="315"/>
+          <w:trHeight w:val="216"/>
         </w:trPr>
         <w:tc>
           <w:tcPr>
@@ -3711,6 +3913,7 @@
                 <w:szCs w:val="20"/>
               </w:rPr>
             </w:pPr>
+            <w:proofErr w:type="gramStart"/>
             <w:r>
               <w:rPr>
                 <w:rFonts w:ascii="Arial" w:eastAsia="Times New Roman" w:hAnsi="Arial" w:cs="Arial"/>
@@ -3720,12 +3923,13 @@
               </w:rPr>
               <w:t>schermgrootte</w:t>
             </w:r>
-          </w:p>
-        </w:tc>
-      </w:tr>
-      <w:tr>
-        <w:trPr>
-          <w:trHeight w:val="315"/>
+            <w:proofErr w:type="gramEnd"/>
+          </w:p>
+        </w:tc>
+      </w:tr>
+      <w:tr>
+        <w:trPr>
+          <w:trHeight w:val="216"/>
         </w:trPr>
         <w:tc>
           <w:tcPr>
@@ -3756,6 +3960,7 @@
                 <w:szCs w:val="20"/>
               </w:rPr>
             </w:pPr>
+            <w:proofErr w:type="gramStart"/>
             <w:r>
               <w:rPr>
                 <w:rFonts w:ascii="Arial" w:eastAsia="Times New Roman" w:hAnsi="Arial" w:cs="Arial"/>
@@ -3765,12 +3970,13 @@
               </w:rPr>
               <w:t>faciliteiten</w:t>
             </w:r>
-          </w:p>
-        </w:tc>
-      </w:tr>
-      <w:tr>
-        <w:trPr>
-          <w:trHeight w:val="315"/>
+            <w:proofErr w:type="gramEnd"/>
+          </w:p>
+        </w:tc>
+      </w:tr>
+      <w:tr>
+        <w:trPr>
+          <w:trHeight w:val="216"/>
         </w:trPr>
         <w:tc>
           <w:tcPr>
@@ -3801,6 +4007,7 @@
                 <w:szCs w:val="20"/>
               </w:rPr>
             </w:pPr>
+            <w:proofErr w:type="gramStart"/>
             <w:r>
               <w:rPr>
                 <w:rFonts w:ascii="Arial" w:eastAsia="Times New Roman" w:hAnsi="Arial" w:cs="Arial"/>
@@ -3810,6 +4017,7 @@
               </w:rPr>
               <w:t>versies</w:t>
             </w:r>
+            <w:proofErr w:type="gramEnd"/>
           </w:p>
         </w:tc>
       </w:tr>
@@ -3834,12 +4042,13 @@
         </w:rPr>
       </w:pPr>
       <w:r>
+        <w:lastRenderedPageBreak/>
         <w:br w:type="page"/>
       </w:r>
     </w:p>
     <w:p>
       <w:pPr>
-        <w:pStyle w:val="Kop1"/>
+        <w:pStyle w:val="Heading1"/>
       </w:pPr>
       <w:bookmarkStart w:id="3" w:name="_Toc53002361"/>
       <w:r>
@@ -3943,6 +4152,7 @@
                 <w:u w:val="single"/>
               </w:rPr>
             </w:pPr>
+            <w:proofErr w:type="spellStart"/>
             <w:r>
               <w:rPr>
                 <w:rFonts w:ascii="Arial" w:eastAsia="Times New Roman" w:hAnsi="Arial" w:cs="Arial"/>
@@ -3951,7 +4161,18 @@
                 <w:szCs w:val="20"/>
                 <w:u w:val="single"/>
               </w:rPr>
-              <w:t>Reserverings ID</w:t>
+              <w:t>Reserverings</w:t>
+            </w:r>
+            <w:proofErr w:type="spellEnd"/>
+            <w:r>
+              <w:rPr>
+                <w:rFonts w:ascii="Arial" w:eastAsia="Times New Roman" w:hAnsi="Arial" w:cs="Arial"/>
+                <w:color w:val="000000"/>
+                <w:sz w:val="20"/>
+                <w:szCs w:val="20"/>
+                <w:u w:val="single"/>
+              </w:rPr>
+              <w:t xml:space="preserve"> ID</w:t>
             </w:r>
           </w:p>
         </w:tc>
@@ -5292,6 +5513,7 @@
                 <w:szCs w:val="20"/>
               </w:rPr>
             </w:pPr>
+            <w:proofErr w:type="gramStart"/>
             <w:r>
               <w:rPr>
                 <w:rFonts w:ascii="Arial" w:eastAsia="Times New Roman" w:hAnsi="Arial" w:cs="Arial"/>
@@ -5301,6 +5523,7 @@
               </w:rPr>
               <w:t>faciliteiten</w:t>
             </w:r>
+            <w:proofErr w:type="gramEnd"/>
           </w:p>
         </w:tc>
       </w:tr>
@@ -5337,6 +5560,7 @@
                 <w:szCs w:val="20"/>
               </w:rPr>
             </w:pPr>
+            <w:proofErr w:type="gramStart"/>
             <w:r>
               <w:rPr>
                 <w:rFonts w:ascii="Arial" w:eastAsia="Times New Roman" w:hAnsi="Arial" w:cs="Arial"/>
@@ -5347,6 +5571,7 @@
               <w:lastRenderedPageBreak/>
               <w:t>versies</w:t>
             </w:r>
+            <w:proofErr w:type="gramEnd"/>
           </w:p>
         </w:tc>
       </w:tr>
@@ -5367,7 +5592,7 @@
     </w:p>
     <w:p>
       <w:pPr>
-        <w:pStyle w:val="Kop1"/>
+        <w:pStyle w:val="Heading1"/>
       </w:pPr>
       <w:bookmarkStart w:id="4" w:name="_Toc53002362"/>
       <w:r>
@@ -5423,6 +5648,8 @@
                 <w:szCs w:val="20"/>
               </w:rPr>
             </w:pPr>
+            <w:proofErr w:type="spellStart"/>
+            <w:proofErr w:type="gramStart"/>
             <w:r>
               <w:rPr>
                 <w:rFonts w:ascii="Arial" w:eastAsia="Times New Roman" w:hAnsi="Arial" w:cs="Arial"/>
@@ -5434,6 +5661,8 @@
               </w:rPr>
               <w:t>reservations</w:t>
             </w:r>
+            <w:proofErr w:type="spellEnd"/>
+            <w:proofErr w:type="gramEnd"/>
           </w:p>
         </w:tc>
       </w:tr>
@@ -5471,6 +5700,7 @@
                 <w:u w:val="single"/>
               </w:rPr>
             </w:pPr>
+            <w:proofErr w:type="spellStart"/>
             <w:r>
               <w:rPr>
                 <w:rFonts w:ascii="Arial" w:eastAsia="Times New Roman" w:hAnsi="Arial" w:cs="Arial"/>
@@ -5481,6 +5711,7 @@
               </w:rPr>
               <w:t>Reservation_ID</w:t>
             </w:r>
+            <w:proofErr w:type="spellEnd"/>
           </w:p>
         </w:tc>
       </w:tr>
@@ -5518,6 +5749,7 @@
                 <w:u w:val="single"/>
               </w:rPr>
             </w:pPr>
+            <w:proofErr w:type="spellStart"/>
             <w:r>
               <w:rPr>
                 <w:rFonts w:ascii="Arial" w:eastAsia="Times New Roman" w:hAnsi="Arial" w:cs="Arial"/>
@@ -5528,6 +5760,7 @@
               </w:rPr>
               <w:t>Customer_ID</w:t>
             </w:r>
+            <w:proofErr w:type="spellEnd"/>
           </w:p>
         </w:tc>
       </w:tr>
@@ -5565,6 +5798,7 @@
                 <w:u w:val="single"/>
               </w:rPr>
             </w:pPr>
+            <w:proofErr w:type="spellStart"/>
             <w:r>
               <w:rPr>
                 <w:rFonts w:ascii="Arial" w:eastAsia="Times New Roman" w:hAnsi="Arial" w:cs="Arial"/>
@@ -5575,6 +5809,7 @@
               </w:rPr>
               <w:t>Service_ID</w:t>
             </w:r>
+            <w:proofErr w:type="spellEnd"/>
           </w:p>
         </w:tc>
       </w:tr>
@@ -5612,6 +5847,7 @@
                 <w:u w:val="single"/>
               </w:rPr>
             </w:pPr>
+            <w:proofErr w:type="spellStart"/>
             <w:r>
               <w:rPr>
                 <w:rFonts w:ascii="Arial" w:eastAsia="Times New Roman" w:hAnsi="Arial" w:cs="Arial"/>
@@ -5622,6 +5858,7 @@
               </w:rPr>
               <w:t>Cinema_ID</w:t>
             </w:r>
+            <w:proofErr w:type="spellEnd"/>
           </w:p>
         </w:tc>
       </w:tr>
@@ -5657,6 +5894,7 @@
                 <w:u w:val="single"/>
               </w:rPr>
             </w:pPr>
+            <w:proofErr w:type="spellStart"/>
             <w:r>
               <w:rPr>
                 <w:rFonts w:ascii="Arial" w:eastAsia="Times New Roman" w:hAnsi="Arial" w:cs="Arial"/>
@@ -5666,6 +5904,7 @@
               </w:rPr>
               <w:t>Hall_ID</w:t>
             </w:r>
+            <w:proofErr w:type="spellEnd"/>
           </w:p>
         </w:tc>
       </w:tr>
@@ -5702,6 +5941,7 @@
                 <w:szCs w:val="20"/>
               </w:rPr>
             </w:pPr>
+            <w:proofErr w:type="spellStart"/>
             <w:r>
               <w:rPr>
                 <w:rFonts w:ascii="Arial" w:eastAsia="Times New Roman" w:hAnsi="Arial" w:cs="Arial"/>
@@ -5711,6 +5951,7 @@
               </w:rPr>
               <w:t>ReservationDate</w:t>
             </w:r>
+            <w:proofErr w:type="spellEnd"/>
           </w:p>
         </w:tc>
       </w:tr>
@@ -5747,6 +5988,7 @@
                 <w:szCs w:val="20"/>
               </w:rPr>
             </w:pPr>
+            <w:proofErr w:type="spellStart"/>
             <w:r>
               <w:rPr>
                 <w:rFonts w:ascii="Arial" w:eastAsia="Times New Roman" w:hAnsi="Arial" w:cs="Arial"/>
@@ -5756,6 +5998,7 @@
               </w:rPr>
               <w:t>ReservationTime</w:t>
             </w:r>
+            <w:proofErr w:type="spellEnd"/>
           </w:p>
         </w:tc>
       </w:tr>
@@ -5873,6 +6116,8 @@
                 <w:szCs w:val="20"/>
               </w:rPr>
             </w:pPr>
+            <w:proofErr w:type="spellStart"/>
+            <w:proofErr w:type="gramStart"/>
             <w:r>
               <w:rPr>
                 <w:rFonts w:ascii="Arial" w:eastAsia="Times New Roman" w:hAnsi="Arial" w:cs="Arial"/>
@@ -5883,6 +6128,8 @@
               </w:rPr>
               <w:t>customers</w:t>
             </w:r>
+            <w:proofErr w:type="spellEnd"/>
+            <w:proofErr w:type="gramEnd"/>
           </w:p>
         </w:tc>
       </w:tr>
@@ -5918,6 +6165,7 @@
                 <w:u w:val="single"/>
               </w:rPr>
             </w:pPr>
+            <w:proofErr w:type="spellStart"/>
             <w:r>
               <w:rPr>
                 <w:rFonts w:ascii="Arial" w:eastAsia="Times New Roman" w:hAnsi="Arial" w:cs="Arial"/>
@@ -5927,6 +6175,7 @@
               </w:rPr>
               <w:t>Customer_ID</w:t>
             </w:r>
+            <w:proofErr w:type="spellEnd"/>
           </w:p>
         </w:tc>
       </w:tr>
@@ -5963,6 +6212,8 @@
                 <w:szCs w:val="20"/>
               </w:rPr>
             </w:pPr>
+            <w:proofErr w:type="spellStart"/>
+            <w:proofErr w:type="gramStart"/>
             <w:r>
               <w:rPr>
                 <w:rFonts w:ascii="Arial" w:eastAsia="Times New Roman" w:hAnsi="Arial" w:cs="Arial"/>
@@ -5972,6 +6223,8 @@
               </w:rPr>
               <w:t>firstName</w:t>
             </w:r>
+            <w:proofErr w:type="spellEnd"/>
+            <w:proofErr w:type="gramEnd"/>
           </w:p>
         </w:tc>
       </w:tr>
@@ -6008,6 +6261,8 @@
                 <w:szCs w:val="20"/>
               </w:rPr>
             </w:pPr>
+            <w:proofErr w:type="spellStart"/>
+            <w:proofErr w:type="gramStart"/>
             <w:r>
               <w:rPr>
                 <w:rFonts w:ascii="Arial" w:eastAsia="Times New Roman" w:hAnsi="Arial" w:cs="Arial"/>
@@ -6017,6 +6272,8 @@
               </w:rPr>
               <w:t>preposition</w:t>
             </w:r>
+            <w:proofErr w:type="spellEnd"/>
+            <w:proofErr w:type="gramEnd"/>
           </w:p>
         </w:tc>
       </w:tr>
@@ -6053,6 +6310,8 @@
                 <w:szCs w:val="20"/>
               </w:rPr>
             </w:pPr>
+            <w:proofErr w:type="spellStart"/>
+            <w:proofErr w:type="gramStart"/>
             <w:r>
               <w:rPr>
                 <w:rFonts w:ascii="Arial" w:eastAsia="Times New Roman" w:hAnsi="Arial" w:cs="Arial"/>
@@ -6062,6 +6321,8 @@
               </w:rPr>
               <w:t>lastName</w:t>
             </w:r>
+            <w:proofErr w:type="spellEnd"/>
+            <w:proofErr w:type="gramEnd"/>
           </w:p>
         </w:tc>
       </w:tr>
@@ -6098,6 +6359,8 @@
                 <w:szCs w:val="20"/>
               </w:rPr>
             </w:pPr>
+            <w:proofErr w:type="spellStart"/>
+            <w:proofErr w:type="gramStart"/>
             <w:r>
               <w:rPr>
                 <w:rFonts w:ascii="Arial" w:eastAsia="Times New Roman" w:hAnsi="Arial" w:cs="Arial"/>
@@ -6107,6 +6370,8 @@
               </w:rPr>
               <w:t>phoneNumber</w:t>
             </w:r>
+            <w:proofErr w:type="spellEnd"/>
+            <w:proofErr w:type="gramEnd"/>
           </w:p>
         </w:tc>
       </w:tr>
@@ -6143,6 +6408,8 @@
                 <w:szCs w:val="20"/>
               </w:rPr>
             </w:pPr>
+            <w:proofErr w:type="spellStart"/>
+            <w:proofErr w:type="gramStart"/>
             <w:r>
               <w:rPr>
                 <w:rFonts w:ascii="Arial" w:eastAsia="Times New Roman" w:hAnsi="Arial" w:cs="Arial"/>
@@ -6152,6 +6419,8 @@
               </w:rPr>
               <w:t>adress</w:t>
             </w:r>
+            <w:proofErr w:type="spellEnd"/>
+            <w:proofErr w:type="gramEnd"/>
           </w:p>
         </w:tc>
       </w:tr>
@@ -6188,6 +6457,8 @@
                 <w:szCs w:val="20"/>
               </w:rPr>
             </w:pPr>
+            <w:proofErr w:type="spellStart"/>
+            <w:proofErr w:type="gramStart"/>
             <w:r>
               <w:rPr>
                 <w:rFonts w:ascii="Arial" w:eastAsia="Times New Roman" w:hAnsi="Arial" w:cs="Arial"/>
@@ -6197,6 +6468,8 @@
               </w:rPr>
               <w:t>city</w:t>
             </w:r>
+            <w:proofErr w:type="spellEnd"/>
+            <w:proofErr w:type="gramEnd"/>
           </w:p>
         </w:tc>
       </w:tr>
@@ -6233,6 +6506,8 @@
                 <w:szCs w:val="20"/>
               </w:rPr>
             </w:pPr>
+            <w:proofErr w:type="spellStart"/>
+            <w:proofErr w:type="gramStart"/>
             <w:r>
               <w:rPr>
                 <w:rFonts w:ascii="Arial" w:eastAsia="Times New Roman" w:hAnsi="Arial" w:cs="Arial"/>
@@ -6242,6 +6517,8 @@
               </w:rPr>
               <w:t>zipcode</w:t>
             </w:r>
+            <w:proofErr w:type="spellEnd"/>
+            <w:proofErr w:type="gramEnd"/>
           </w:p>
         </w:tc>
       </w:tr>
@@ -6278,6 +6555,8 @@
                 <w:szCs w:val="20"/>
               </w:rPr>
             </w:pPr>
+            <w:proofErr w:type="spellStart"/>
+            <w:proofErr w:type="gramStart"/>
             <w:r>
               <w:rPr>
                 <w:rFonts w:ascii="Arial" w:eastAsia="Times New Roman" w:hAnsi="Arial" w:cs="Arial"/>
@@ -6287,6 +6566,8 @@
               </w:rPr>
               <w:t>province</w:t>
             </w:r>
+            <w:proofErr w:type="spellEnd"/>
+            <w:proofErr w:type="gramEnd"/>
           </w:p>
         </w:tc>
       </w:tr>
@@ -6361,6 +6642,8 @@
                 <w:szCs w:val="20"/>
               </w:rPr>
             </w:pPr>
+            <w:proofErr w:type="spellStart"/>
+            <w:proofErr w:type="gramStart"/>
             <w:r>
               <w:rPr>
                 <w:rFonts w:ascii="Arial" w:eastAsia="Times New Roman" w:hAnsi="Arial" w:cs="Arial"/>
@@ -6372,6 +6655,8 @@
               </w:rPr>
               <w:t>prices</w:t>
             </w:r>
+            <w:proofErr w:type="spellEnd"/>
+            <w:proofErr w:type="gramEnd"/>
           </w:p>
         </w:tc>
       </w:tr>
@@ -6409,6 +6694,7 @@
                 <w:u w:val="single"/>
               </w:rPr>
             </w:pPr>
+            <w:proofErr w:type="spellStart"/>
             <w:r>
               <w:rPr>
                 <w:rFonts w:ascii="Arial" w:eastAsia="Times New Roman" w:hAnsi="Arial" w:cs="Arial"/>
@@ -6419,6 +6705,7 @@
               </w:rPr>
               <w:t>Service_ID</w:t>
             </w:r>
+            <w:proofErr w:type="spellEnd"/>
           </w:p>
         </w:tc>
       </w:tr>
@@ -6455,6 +6742,7 @@
                 <w:szCs w:val="20"/>
               </w:rPr>
             </w:pPr>
+            <w:proofErr w:type="gramStart"/>
             <w:r>
               <w:rPr>
                 <w:rFonts w:ascii="Arial" w:eastAsia="Times New Roman" w:hAnsi="Arial" w:cs="Arial"/>
@@ -6464,6 +6752,7 @@
               </w:rPr>
               <w:t>service</w:t>
             </w:r>
+            <w:proofErr w:type="gramEnd"/>
           </w:p>
         </w:tc>
       </w:tr>
@@ -6500,6 +6789,8 @@
                 <w:szCs w:val="20"/>
               </w:rPr>
             </w:pPr>
+            <w:proofErr w:type="spellStart"/>
+            <w:proofErr w:type="gramStart"/>
             <w:r>
               <w:rPr>
                 <w:rFonts w:ascii="Arial" w:eastAsia="Times New Roman" w:hAnsi="Arial" w:cs="Arial"/>
@@ -6509,6 +6800,8 @@
               </w:rPr>
               <w:t>servicePrice</w:t>
             </w:r>
+            <w:proofErr w:type="spellEnd"/>
+            <w:proofErr w:type="gramEnd"/>
           </w:p>
         </w:tc>
       </w:tr>
@@ -6545,6 +6838,8 @@
                 <w:szCs w:val="20"/>
               </w:rPr>
             </w:pPr>
+            <w:proofErr w:type="spellStart"/>
+            <w:proofErr w:type="gramStart"/>
             <w:r>
               <w:rPr>
                 <w:rFonts w:ascii="Arial" w:eastAsia="Times New Roman" w:hAnsi="Arial" w:cs="Arial"/>
@@ -6554,6 +6849,8 @@
               </w:rPr>
               <w:t>regularPrice</w:t>
             </w:r>
+            <w:proofErr w:type="spellEnd"/>
+            <w:proofErr w:type="gramEnd"/>
           </w:p>
         </w:tc>
       </w:tr>
@@ -6590,6 +6887,8 @@
                 <w:szCs w:val="20"/>
               </w:rPr>
             </w:pPr>
+            <w:proofErr w:type="spellStart"/>
+            <w:proofErr w:type="gramStart"/>
             <w:r>
               <w:rPr>
                 <w:rFonts w:ascii="Arial" w:eastAsia="Times New Roman" w:hAnsi="Arial" w:cs="Arial"/>
@@ -6599,6 +6898,8 @@
               </w:rPr>
               <w:t>surcharges</w:t>
             </w:r>
+            <w:proofErr w:type="spellEnd"/>
+            <w:proofErr w:type="gramEnd"/>
           </w:p>
         </w:tc>
       </w:tr>
@@ -6670,6 +6971,8 @@
                 <w:szCs w:val="20"/>
               </w:rPr>
             </w:pPr>
+            <w:proofErr w:type="spellStart"/>
+            <w:proofErr w:type="gramStart"/>
             <w:r>
               <w:rPr>
                 <w:rFonts w:ascii="Arial" w:eastAsia="Times New Roman" w:hAnsi="Arial" w:cs="Arial"/>
@@ -6680,6 +6983,8 @@
               </w:rPr>
               <w:t>cinemas</w:t>
             </w:r>
+            <w:proofErr w:type="spellEnd"/>
+            <w:proofErr w:type="gramEnd"/>
           </w:p>
         </w:tc>
       </w:tr>
@@ -6715,6 +7020,7 @@
                 <w:u w:val="single"/>
               </w:rPr>
             </w:pPr>
+            <w:proofErr w:type="spellStart"/>
             <w:r>
               <w:rPr>
                 <w:rFonts w:ascii="Arial" w:eastAsia="Times New Roman" w:hAnsi="Arial" w:cs="Arial"/>
@@ -6724,6 +7030,7 @@
               </w:rPr>
               <w:t>Cinema_ID</w:t>
             </w:r>
+            <w:proofErr w:type="spellEnd"/>
           </w:p>
         </w:tc>
       </w:tr>
@@ -6759,6 +7066,7 @@
                 <w:u w:val="single"/>
               </w:rPr>
             </w:pPr>
+            <w:proofErr w:type="spellStart"/>
             <w:r>
               <w:rPr>
                 <w:rFonts w:ascii="Arial" w:eastAsia="Times New Roman" w:hAnsi="Arial" w:cs="Arial"/>
@@ -6768,6 +7076,7 @@
               </w:rPr>
               <w:t>Hall_ID</w:t>
             </w:r>
+            <w:proofErr w:type="spellEnd"/>
           </w:p>
         </w:tc>
       </w:tr>
@@ -6804,6 +7113,7 @@
                 <w:szCs w:val="20"/>
               </w:rPr>
             </w:pPr>
+            <w:proofErr w:type="gramStart"/>
             <w:r>
               <w:rPr>
                 <w:rFonts w:ascii="Arial" w:eastAsia="Times New Roman" w:hAnsi="Arial" w:cs="Arial"/>
@@ -6813,6 +7123,7 @@
               </w:rPr>
               <w:t>name</w:t>
             </w:r>
+            <w:proofErr w:type="gramEnd"/>
           </w:p>
         </w:tc>
       </w:tr>
@@ -6849,6 +7160,8 @@
                 <w:szCs w:val="20"/>
               </w:rPr>
             </w:pPr>
+            <w:proofErr w:type="spellStart"/>
+            <w:proofErr w:type="gramStart"/>
             <w:r>
               <w:rPr>
                 <w:rFonts w:ascii="Arial" w:eastAsia="Times New Roman" w:hAnsi="Arial" w:cs="Arial"/>
@@ -6859,6 +7172,8 @@
               <w:lastRenderedPageBreak/>
               <w:t>adress</w:t>
             </w:r>
+            <w:proofErr w:type="spellEnd"/>
+            <w:proofErr w:type="gramEnd"/>
           </w:p>
         </w:tc>
       </w:tr>
@@ -6895,6 +7210,8 @@
                 <w:szCs w:val="20"/>
               </w:rPr>
             </w:pPr>
+            <w:proofErr w:type="spellStart"/>
+            <w:proofErr w:type="gramStart"/>
             <w:r>
               <w:rPr>
                 <w:rFonts w:ascii="Arial" w:eastAsia="Times New Roman" w:hAnsi="Arial" w:cs="Arial"/>
@@ -6904,6 +7221,8 @@
               </w:rPr>
               <w:t>city</w:t>
             </w:r>
+            <w:proofErr w:type="spellEnd"/>
+            <w:proofErr w:type="gramEnd"/>
           </w:p>
         </w:tc>
       </w:tr>
@@ -6940,6 +7259,8 @@
                 <w:szCs w:val="20"/>
               </w:rPr>
             </w:pPr>
+            <w:proofErr w:type="spellStart"/>
+            <w:proofErr w:type="gramStart"/>
             <w:r>
               <w:rPr>
                 <w:rFonts w:ascii="Arial" w:eastAsia="Times New Roman" w:hAnsi="Arial" w:cs="Arial"/>
@@ -6949,6 +7270,8 @@
               </w:rPr>
               <w:t>zipcode</w:t>
             </w:r>
+            <w:proofErr w:type="spellEnd"/>
+            <w:proofErr w:type="gramEnd"/>
           </w:p>
         </w:tc>
       </w:tr>
@@ -6985,6 +7308,8 @@
                 <w:szCs w:val="20"/>
               </w:rPr>
             </w:pPr>
+            <w:proofErr w:type="spellStart"/>
+            <w:proofErr w:type="gramStart"/>
             <w:r>
               <w:rPr>
                 <w:rFonts w:ascii="Arial" w:eastAsia="Times New Roman" w:hAnsi="Arial" w:cs="Arial"/>
@@ -6994,6 +7319,8 @@
               </w:rPr>
               <w:t>province</w:t>
             </w:r>
+            <w:proofErr w:type="spellEnd"/>
+            <w:proofErr w:type="gramEnd"/>
           </w:p>
         </w:tc>
       </w:tr>
@@ -7068,6 +7395,7 @@
                 <w:szCs w:val="20"/>
               </w:rPr>
             </w:pPr>
+            <w:proofErr w:type="gramStart"/>
             <w:r>
               <w:rPr>
                 <w:rFonts w:ascii="Arial" w:eastAsia="Times New Roman" w:hAnsi="Arial" w:cs="Arial"/>
@@ -7079,6 +7407,7 @@
               </w:rPr>
               <w:t>halls</w:t>
             </w:r>
+            <w:proofErr w:type="gramEnd"/>
           </w:p>
         </w:tc>
       </w:tr>
@@ -7114,6 +7443,7 @@
                 <w:u w:val="single"/>
               </w:rPr>
             </w:pPr>
+            <w:proofErr w:type="spellStart"/>
             <w:r>
               <w:rPr>
                 <w:rFonts w:ascii="Arial" w:eastAsia="Times New Roman" w:hAnsi="Arial" w:cs="Arial"/>
@@ -7123,6 +7453,7 @@
               </w:rPr>
               <w:t>Hall_ID</w:t>
             </w:r>
+            <w:proofErr w:type="spellEnd"/>
           </w:p>
         </w:tc>
       </w:tr>
@@ -7159,6 +7490,8 @@
                 <w:szCs w:val="20"/>
               </w:rPr>
             </w:pPr>
+            <w:proofErr w:type="spellStart"/>
+            <w:proofErr w:type="gramStart"/>
             <w:r>
               <w:rPr>
                 <w:rFonts w:ascii="Arial" w:eastAsia="Times New Roman" w:hAnsi="Arial" w:cs="Arial"/>
@@ -7168,6 +7501,8 @@
               </w:rPr>
               <w:t>hallNumber</w:t>
             </w:r>
+            <w:proofErr w:type="spellEnd"/>
+            <w:proofErr w:type="gramEnd"/>
           </w:p>
         </w:tc>
       </w:tr>
@@ -7204,6 +7539,8 @@
                 <w:szCs w:val="20"/>
               </w:rPr>
             </w:pPr>
+            <w:proofErr w:type="spellStart"/>
+            <w:proofErr w:type="gramStart"/>
             <w:r>
               <w:rPr>
                 <w:rFonts w:ascii="Arial" w:eastAsia="Times New Roman" w:hAnsi="Arial" w:cs="Arial"/>
@@ -7213,6 +7550,8 @@
               </w:rPr>
               <w:t>quantityChairs</w:t>
             </w:r>
+            <w:proofErr w:type="spellEnd"/>
+            <w:proofErr w:type="gramEnd"/>
           </w:p>
         </w:tc>
       </w:tr>
@@ -7249,6 +7588,8 @@
                 <w:szCs w:val="20"/>
               </w:rPr>
             </w:pPr>
+            <w:proofErr w:type="spellStart"/>
+            <w:proofErr w:type="gramStart"/>
             <w:r>
               <w:rPr>
                 <w:rFonts w:ascii="Arial" w:eastAsia="Times New Roman" w:hAnsi="Arial" w:cs="Arial"/>
@@ -7258,6 +7599,8 @@
               </w:rPr>
               <w:t>wheelchairAccessible</w:t>
             </w:r>
+            <w:proofErr w:type="spellEnd"/>
+            <w:proofErr w:type="gramEnd"/>
           </w:p>
         </w:tc>
       </w:tr>
@@ -7294,6 +7637,8 @@
                 <w:szCs w:val="20"/>
               </w:rPr>
             </w:pPr>
+            <w:proofErr w:type="spellStart"/>
+            <w:proofErr w:type="gramStart"/>
             <w:r>
               <w:rPr>
                 <w:rFonts w:ascii="Arial" w:eastAsia="Times New Roman" w:hAnsi="Arial" w:cs="Arial"/>
@@ -7303,6 +7648,8 @@
               </w:rPr>
               <w:t>screenSize</w:t>
             </w:r>
+            <w:proofErr w:type="spellEnd"/>
+            <w:proofErr w:type="gramEnd"/>
           </w:p>
         </w:tc>
       </w:tr>
@@ -7339,6 +7686,8 @@
                 <w:szCs w:val="20"/>
               </w:rPr>
             </w:pPr>
+            <w:proofErr w:type="spellStart"/>
+            <w:proofErr w:type="gramStart"/>
             <w:r>
               <w:rPr>
                 <w:rFonts w:ascii="Arial" w:eastAsia="Times New Roman" w:hAnsi="Arial" w:cs="Arial"/>
@@ -7348,6 +7697,8 @@
               </w:rPr>
               <w:t>versions</w:t>
             </w:r>
+            <w:proofErr w:type="spellEnd"/>
+            <w:proofErr w:type="gramEnd"/>
           </w:p>
         </w:tc>
       </w:tr>
@@ -7422,6 +7773,8 @@
                 <w:szCs w:val="20"/>
               </w:rPr>
             </w:pPr>
+            <w:proofErr w:type="spellStart"/>
+            <w:proofErr w:type="gramStart"/>
             <w:r>
               <w:rPr>
                 <w:rFonts w:ascii="Arial" w:eastAsia="Times New Roman" w:hAnsi="Arial" w:cs="Arial"/>
@@ -7433,6 +7786,8 @@
               </w:rPr>
               <w:t>facilities</w:t>
             </w:r>
+            <w:proofErr w:type="spellEnd"/>
+            <w:proofErr w:type="gramEnd"/>
           </w:p>
         </w:tc>
       </w:tr>
@@ -7468,6 +7823,7 @@
                 <w:u w:val="single"/>
               </w:rPr>
             </w:pPr>
+            <w:proofErr w:type="spellStart"/>
             <w:r>
               <w:rPr>
                 <w:rFonts w:ascii="Arial" w:eastAsia="Times New Roman" w:hAnsi="Arial" w:cs="Arial"/>
@@ -7477,6 +7833,7 @@
               </w:rPr>
               <w:t>Hall_ID</w:t>
             </w:r>
+            <w:proofErr w:type="spellEnd"/>
           </w:p>
         </w:tc>
       </w:tr>
@@ -7513,6 +7870,7 @@
                 <w:szCs w:val="20"/>
               </w:rPr>
             </w:pPr>
+            <w:proofErr w:type="gramStart"/>
             <w:r>
               <w:rPr>
                 <w:rFonts w:ascii="Arial" w:eastAsia="Times New Roman" w:hAnsi="Arial" w:cs="Arial"/>
@@ -7522,6 +7880,7 @@
               </w:rPr>
               <w:t>facility</w:t>
             </w:r>
+            <w:proofErr w:type="gramEnd"/>
           </w:p>
         </w:tc>
       </w:tr>
@@ -7600,7 +7959,7 @@
     <w:p/>
     <w:p>
       <w:pPr>
-        <w:pStyle w:val="Kop1"/>
+        <w:pStyle w:val="Heading1"/>
       </w:pPr>
     </w:p>
     <w:p/>
@@ -7625,10 +7984,10 @@
         </w:rPr>
         <w:lastRenderedPageBreak/>
         <w:drawing>
-          <wp:inline distT="0" distB="0" distL="0" distR="0" wp14:anchorId="01045DB2" wp14:editId="7F74A3E3">
-            <wp:extent cx="5760720" cy="5227320"/>
-            <wp:effectExtent l="0" t="0" r="0" b="0"/>
-            <wp:docPr id="5" name="Afbeelding 5"/>
+          <wp:inline distT="0" distB="0" distL="0" distR="0" wp14:anchorId="3E845140" wp14:editId="17BA295A">
+            <wp:extent cx="6297962" cy="3743325"/>
+            <wp:effectExtent l="0" t="0" r="7620" b="0"/>
+            <wp:docPr id="1" name="Picture 1"/>
             <wp:cNvGraphicFramePr>
               <a:graphicFrameLocks xmlns:a="http://schemas.openxmlformats.org/drawingml/2006/main" noChangeAspect="1"/>
             </wp:cNvGraphicFramePr>
@@ -7636,7 +7995,7 @@
               <a:graphicData uri="http://schemas.openxmlformats.org/drawingml/2006/picture">
                 <pic:pic xmlns:pic="http://schemas.openxmlformats.org/drawingml/2006/picture">
                   <pic:nvPicPr>
-                    <pic:cNvPr id="0" name="Picture 5"/>
+                    <pic:cNvPr id="0" name="Picture 1"/>
                     <pic:cNvPicPr>
                       <a:picLocks noChangeAspect="1" noChangeArrowheads="1"/>
                     </pic:cNvPicPr>
@@ -7657,7 +8016,7 @@
                   <pic:spPr bwMode="auto">
                     <a:xfrm>
                       <a:off x="0" y="0"/>
-                      <a:ext cx="5760720" cy="5227320"/>
+                      <a:ext cx="6300767" cy="3744992"/>
                     </a:xfrm>
                     <a:prstGeom prst="rect">
                       <a:avLst/>
@@ -7692,7 +8051,21 @@
             <w:rStyle w:val="Hyperlink"/>
             <w:lang w:val="en-US"/>
           </w:rPr>
-          <w:t>https://dbdiagram.io/d/5f6746817da1ea736e2e8dbb</w:t>
+          <w:t>https://dbdiagram.io/d/5f6746817d</w:t>
+        </w:r>
+        <w:r>
+          <w:rPr>
+            <w:rStyle w:val="Hyperlink"/>
+            <w:lang w:val="en-US"/>
+          </w:rPr>
+          <w:t>a</w:t>
+        </w:r>
+        <w:r>
+          <w:rPr>
+            <w:rStyle w:val="Hyperlink"/>
+            <w:lang w:val="en-US"/>
+          </w:rPr>
+          <w:t>1ea736e2e8dbb</w:t>
         </w:r>
       </w:hyperlink>
     </w:p>
@@ -7750,10 +8123,12 @@
             <w:tcW w:w="1503" w:type="dxa"/>
           </w:tcPr>
           <w:p>
+            <w:proofErr w:type="gramStart"/>
             <w:r>
               <w:lastRenderedPageBreak/>
               <w:t>tabel</w:t>
             </w:r>
+            <w:proofErr w:type="gramEnd"/>
           </w:p>
         </w:tc>
         <w:tc>
@@ -7763,9 +8138,11 @@
             <w:shd w:val="clear" w:color="auto" w:fill="auto"/>
           </w:tcPr>
           <w:p>
+            <w:proofErr w:type="spellStart"/>
             <w:r>
               <w:t>Cinemas</w:t>
             </w:r>
+            <w:proofErr w:type="spellEnd"/>
           </w:p>
         </w:tc>
       </w:tr>
@@ -7819,9 +8196,11 @@
             </w:tcBorders>
           </w:tcPr>
           <w:p>
+            <w:proofErr w:type="gramStart"/>
             <w:r>
               <w:t>attribuutnaam</w:t>
             </w:r>
+            <w:proofErr w:type="gramEnd"/>
           </w:p>
         </w:tc>
         <w:tc>
@@ -7834,9 +8213,11 @@
             <w:shd w:val="clear" w:color="auto" w:fill="auto"/>
           </w:tcPr>
           <w:p>
+            <w:proofErr w:type="gramStart"/>
             <w:r>
               <w:t>datatype</w:t>
             </w:r>
+            <w:proofErr w:type="gramEnd"/>
           </w:p>
         </w:tc>
         <w:tc>
@@ -7881,9 +8262,11 @@
             </w:tcBorders>
           </w:tcPr>
           <w:p>
+            <w:proofErr w:type="spellStart"/>
             <w:r>
               <w:t>Cinema_id</w:t>
             </w:r>
+            <w:proofErr w:type="spellEnd"/>
           </w:p>
         </w:tc>
         <w:tc>
@@ -7944,9 +8327,11 @@
             </w:tcBorders>
           </w:tcPr>
           <w:p>
+            <w:proofErr w:type="gramStart"/>
             <w:r>
               <w:t>name</w:t>
             </w:r>
+            <w:proofErr w:type="gramEnd"/>
           </w:p>
         </w:tc>
         <w:tc>
@@ -7958,11 +8343,16 @@
             </w:tcBorders>
           </w:tcPr>
           <w:p>
+            <w:proofErr w:type="gramStart"/>
             <w:r>
               <w:t>VARCHAR</w:t>
             </w:r>
             <w:r>
-              <w:t>(20)</w:t>
+              <w:t>(</w:t>
+            </w:r>
+            <w:proofErr w:type="gramEnd"/>
+            <w:r>
+              <w:t>20)</w:t>
             </w:r>
           </w:p>
         </w:tc>
@@ -8006,12 +8396,16 @@
             </w:tcBorders>
           </w:tcPr>
           <w:p>
+            <w:proofErr w:type="spellStart"/>
+            <w:proofErr w:type="gramStart"/>
             <w:r>
               <w:t>adres</w:t>
             </w:r>
             <w:r>
               <w:t>s</w:t>
             </w:r>
+            <w:proofErr w:type="spellEnd"/>
+            <w:proofErr w:type="gramEnd"/>
           </w:p>
         </w:tc>
         <w:tc>
@@ -8023,11 +8417,16 @@
             </w:tcBorders>
           </w:tcPr>
           <w:p>
+            <w:proofErr w:type="gramStart"/>
             <w:r>
               <w:t>VARCHAR</w:t>
             </w:r>
             <w:r>
-              <w:t>(80)</w:t>
+              <w:t>(</w:t>
+            </w:r>
+            <w:proofErr w:type="gramEnd"/>
+            <w:r>
+              <w:t>80)</w:t>
             </w:r>
           </w:p>
         </w:tc>
@@ -8071,9 +8470,13 @@
             </w:tcBorders>
           </w:tcPr>
           <w:p>
+            <w:proofErr w:type="spellStart"/>
+            <w:proofErr w:type="gramStart"/>
             <w:r>
               <w:t>city</w:t>
             </w:r>
+            <w:proofErr w:type="spellEnd"/>
+            <w:proofErr w:type="gramEnd"/>
           </w:p>
         </w:tc>
         <w:tc>
@@ -8085,11 +8488,16 @@
             </w:tcBorders>
           </w:tcPr>
           <w:p>
+            <w:proofErr w:type="gramStart"/>
             <w:r>
               <w:t>VARCHAR</w:t>
             </w:r>
             <w:r>
-              <w:t>(40)</w:t>
+              <w:t>(</w:t>
+            </w:r>
+            <w:proofErr w:type="gramEnd"/>
+            <w:r>
+              <w:t>40)</w:t>
             </w:r>
           </w:p>
         </w:tc>
@@ -8133,9 +8541,13 @@
             </w:tcBorders>
           </w:tcPr>
           <w:p>
+            <w:proofErr w:type="spellStart"/>
+            <w:proofErr w:type="gramStart"/>
             <w:r>
               <w:t>zipcode</w:t>
             </w:r>
+            <w:proofErr w:type="spellEnd"/>
+            <w:proofErr w:type="gramEnd"/>
           </w:p>
         </w:tc>
         <w:tc>
@@ -8148,11 +8560,16 @@
             </w:tcBorders>
           </w:tcPr>
           <w:p>
+            <w:proofErr w:type="gramStart"/>
             <w:r>
               <w:t>VARCHAR</w:t>
             </w:r>
             <w:r>
-              <w:t>(6)</w:t>
+              <w:t>(</w:t>
+            </w:r>
+            <w:proofErr w:type="gramEnd"/>
+            <w:r>
+              <w:t>6)</w:t>
             </w:r>
           </w:p>
         </w:tc>
@@ -8198,9 +8615,13 @@
             </w:tcBorders>
           </w:tcPr>
           <w:p>
+            <w:proofErr w:type="spellStart"/>
+            <w:proofErr w:type="gramStart"/>
             <w:r>
               <w:t>province</w:t>
             </w:r>
+            <w:proofErr w:type="spellEnd"/>
+            <w:proofErr w:type="gramEnd"/>
           </w:p>
         </w:tc>
         <w:tc>
@@ -8213,6 +8634,7 @@
             </w:tcBorders>
           </w:tcPr>
           <w:p>
+            <w:proofErr w:type="gramStart"/>
             <w:r>
               <w:t>V</w:t>
             </w:r>
@@ -8220,7 +8642,11 @@
               <w:t>ARCHAR</w:t>
             </w:r>
             <w:r>
-              <w:t>(20)</w:t>
+              <w:t>(</w:t>
+            </w:r>
+            <w:proofErr w:type="gramEnd"/>
+            <w:r>
+              <w:t>20)</w:t>
             </w:r>
           </w:p>
         </w:tc>
@@ -8266,9 +8692,11 @@
             </w:tcBorders>
           </w:tcPr>
           <w:p>
+            <w:proofErr w:type="gramStart"/>
             <w:r>
               <w:t>images</w:t>
             </w:r>
+            <w:proofErr w:type="gramEnd"/>
           </w:p>
         </w:tc>
         <w:tc>
@@ -8281,9 +8709,13 @@
             </w:tcBorders>
           </w:tcPr>
           <w:p>
+            <w:proofErr w:type="spellStart"/>
+            <w:proofErr w:type="gramStart"/>
             <w:r>
               <w:t>text</w:t>
             </w:r>
+            <w:proofErr w:type="spellEnd"/>
+            <w:proofErr w:type="gramEnd"/>
           </w:p>
         </w:tc>
         <w:tc>
@@ -8325,9 +8757,11 @@
             <w:shd w:val="clear" w:color="auto" w:fill="auto"/>
           </w:tcPr>
           <w:p>
+            <w:proofErr w:type="gramStart"/>
             <w:r>
               <w:t>toelichting</w:t>
             </w:r>
+            <w:proofErr w:type="gramEnd"/>
           </w:p>
         </w:tc>
       </w:tr>
@@ -8486,7 +8920,7 @@
           </w:tcPr>
           <w:p>
             <w:r>
-              <w:t>T+</w:t>
+              <w:t>T</w:t>
             </w:r>
             <w:r>
               <w:t>abel</w:t>
@@ -8500,9 +8934,11 @@
             <w:shd w:val="clear" w:color="auto" w:fill="auto"/>
           </w:tcPr>
           <w:p>
+            <w:proofErr w:type="spellStart"/>
             <w:r>
               <w:t>ReservationCinemas</w:t>
             </w:r>
+            <w:proofErr w:type="spellEnd"/>
           </w:p>
         </w:tc>
       </w:tr>
@@ -8556,9 +8992,11 @@
             </w:tcBorders>
           </w:tcPr>
           <w:p>
+            <w:proofErr w:type="gramStart"/>
             <w:r>
               <w:t>attribuutnaam</w:t>
             </w:r>
+            <w:proofErr w:type="gramEnd"/>
           </w:p>
         </w:tc>
         <w:tc>
@@ -8571,9 +9009,11 @@
             <w:shd w:val="clear" w:color="auto" w:fill="auto"/>
           </w:tcPr>
           <w:p>
+            <w:proofErr w:type="gramStart"/>
             <w:r>
               <w:t>datatype</w:t>
             </w:r>
+            <w:proofErr w:type="gramEnd"/>
           </w:p>
         </w:tc>
         <w:tc>
@@ -8618,9 +9058,11 @@
             </w:tcBorders>
           </w:tcPr>
           <w:p>
+            <w:proofErr w:type="spellStart"/>
             <w:r>
               <w:t>Reservation_ID</w:t>
             </w:r>
+            <w:proofErr w:type="spellEnd"/>
           </w:p>
         </w:tc>
         <w:tc>
@@ -8686,9 +9128,11 @@
             </w:tcBorders>
           </w:tcPr>
           <w:p>
+            <w:proofErr w:type="spellStart"/>
             <w:r>
               <w:t>Cinema_ID</w:t>
             </w:r>
+            <w:proofErr w:type="spellEnd"/>
           </w:p>
         </w:tc>
         <w:tc>
@@ -8721,6 +9165,7 @@
                 <w:lang w:val="en-US"/>
               </w:rPr>
             </w:pPr>
+            <w:proofErr w:type="spellStart"/>
             <w:r>
               <w:rPr>
                 <w:lang w:val="en-US"/>
@@ -8737,8 +9182,37 @@
               <w:rPr>
                 <w:lang w:val="en-US"/>
               </w:rPr>
-              <w:t>ke nummer per bioscoop</w:t>
-            </w:r>
+              <w:t>ke</w:t>
+            </w:r>
+            <w:proofErr w:type="spellEnd"/>
+            <w:r>
+              <w:rPr>
+                <w:lang w:val="en-US"/>
+              </w:rPr>
+              <w:t xml:space="preserve"> </w:t>
+            </w:r>
+            <w:proofErr w:type="spellStart"/>
+            <w:r>
+              <w:rPr>
+                <w:lang w:val="en-US"/>
+              </w:rPr>
+              <w:t>nummer</w:t>
+            </w:r>
+            <w:proofErr w:type="spellEnd"/>
+            <w:r>
+              <w:rPr>
+                <w:lang w:val="en-US"/>
+              </w:rPr>
+              <w:t xml:space="preserve"> per </w:t>
+            </w:r>
+            <w:proofErr w:type="spellStart"/>
+            <w:r>
+              <w:rPr>
+                <w:lang w:val="en-US"/>
+              </w:rPr>
+              <w:t>bioscoop</w:t>
+            </w:r>
+            <w:proofErr w:type="spellEnd"/>
           </w:p>
         </w:tc>
       </w:tr>
@@ -8812,7 +9286,15 @@
           </w:tcPr>
           <w:p>
             <w:r>
-              <w:t>Een cinema kan een reservation van 1 persoon hebben</w:t>
+              <w:t xml:space="preserve">Een cinema kan een </w:t>
+            </w:r>
+            <w:proofErr w:type="spellStart"/>
+            <w:r>
+              <w:t>reservation</w:t>
+            </w:r>
+            <w:proofErr w:type="spellEnd"/>
+            <w:r>
+              <w:t xml:space="preserve"> van 1 persoon hebben</w:t>
             </w:r>
           </w:p>
         </w:tc>
@@ -8873,9 +9355,13 @@
             <w:shd w:val="clear" w:color="auto" w:fill="auto"/>
           </w:tcPr>
           <w:p>
+            <w:proofErr w:type="spellStart"/>
+            <w:proofErr w:type="gramStart"/>
             <w:r>
               <w:t>reservations</w:t>
             </w:r>
+            <w:proofErr w:type="spellEnd"/>
+            <w:proofErr w:type="gramEnd"/>
           </w:p>
         </w:tc>
       </w:tr>
@@ -8947,9 +9433,11 @@
             <w:shd w:val="clear" w:color="auto" w:fill="auto"/>
           </w:tcPr>
           <w:p>
+            <w:proofErr w:type="gramStart"/>
             <w:r>
               <w:t>datatype</w:t>
             </w:r>
+            <w:proofErr w:type="gramEnd"/>
           </w:p>
         </w:tc>
         <w:tc>
@@ -8993,9 +9481,11 @@
             </w:tcBorders>
           </w:tcPr>
           <w:p>
+            <w:proofErr w:type="spellStart"/>
             <w:r>
               <w:t>Reservation_ID</w:t>
             </w:r>
+            <w:proofErr w:type="spellEnd"/>
           </w:p>
         </w:tc>
         <w:tc>
@@ -9055,9 +9545,11 @@
             </w:tcBorders>
           </w:tcPr>
           <w:p>
+            <w:proofErr w:type="spellStart"/>
             <w:r>
               <w:t>ReservationDate</w:t>
             </w:r>
+            <w:proofErr w:type="spellEnd"/>
           </w:p>
         </w:tc>
         <w:tc>
@@ -9069,9 +9561,11 @@
             </w:tcBorders>
           </w:tcPr>
           <w:p>
+            <w:proofErr w:type="gramStart"/>
             <w:r>
               <w:t>date</w:t>
             </w:r>
+            <w:proofErr w:type="gramEnd"/>
           </w:p>
         </w:tc>
         <w:tc>
@@ -9113,8 +9607,13 @@
             </w:tcBorders>
           </w:tcPr>
           <w:p>
-            <w:r>
-              <w:t>Reservation Time</w:t>
+            <w:proofErr w:type="spellStart"/>
+            <w:r>
+              <w:t>Reservation</w:t>
+            </w:r>
+            <w:proofErr w:type="spellEnd"/>
+            <w:r>
+              <w:t xml:space="preserve"> Time</w:t>
             </w:r>
           </w:p>
         </w:tc>
@@ -9127,9 +9626,11 @@
             </w:tcBorders>
           </w:tcPr>
           <w:p>
+            <w:proofErr w:type="gramStart"/>
             <w:r>
               <w:t>timestamp</w:t>
             </w:r>
+            <w:proofErr w:type="gramEnd"/>
           </w:p>
         </w:tc>
         <w:tc>
@@ -9185,9 +9686,11 @@
             </w:tcBorders>
           </w:tcPr>
           <w:p>
+            <w:proofErr w:type="spellStart"/>
             <w:r>
               <w:t>Datetime</w:t>
             </w:r>
+            <w:proofErr w:type="spellEnd"/>
           </w:p>
         </w:tc>
         <w:tc>
@@ -9375,9 +9878,11 @@
             <w:shd w:val="clear" w:color="auto" w:fill="auto"/>
           </w:tcPr>
           <w:p>
+            <w:proofErr w:type="spellStart"/>
             <w:r>
               <w:t>ReservationPrices</w:t>
             </w:r>
+            <w:proofErr w:type="spellEnd"/>
           </w:p>
         </w:tc>
       </w:tr>
@@ -9449,9 +9954,11 @@
             <w:shd w:val="clear" w:color="auto" w:fill="auto"/>
           </w:tcPr>
           <w:p>
+            <w:proofErr w:type="gramStart"/>
             <w:r>
               <w:t>datatype</w:t>
             </w:r>
+            <w:proofErr w:type="gramEnd"/>
           </w:p>
         </w:tc>
         <w:tc>
@@ -9495,9 +10002,11 @@
             </w:tcBorders>
           </w:tcPr>
           <w:p>
+            <w:proofErr w:type="spellStart"/>
             <w:r>
               <w:t>Reservation_ID</w:t>
             </w:r>
+            <w:proofErr w:type="spellEnd"/>
           </w:p>
         </w:tc>
         <w:tc>
@@ -9557,9 +10066,11 @@
             </w:tcBorders>
           </w:tcPr>
           <w:p>
+            <w:proofErr w:type="spellStart"/>
             <w:r>
               <w:t>Service_ID</w:t>
             </w:r>
+            <w:proofErr w:type="spellEnd"/>
           </w:p>
         </w:tc>
         <w:tc>
@@ -9797,9 +10308,11 @@
             <w:shd w:val="clear" w:color="auto" w:fill="auto"/>
           </w:tcPr>
           <w:p>
+            <w:proofErr w:type="gramStart"/>
             <w:r>
               <w:t>datatype</w:t>
             </w:r>
+            <w:proofErr w:type="gramEnd"/>
           </w:p>
         </w:tc>
         <w:tc>
@@ -9843,9 +10356,11 @@
             </w:tcBorders>
           </w:tcPr>
           <w:p>
+            <w:proofErr w:type="spellStart"/>
             <w:r>
               <w:t>Service_ID</w:t>
             </w:r>
+            <w:proofErr w:type="spellEnd"/>
           </w:p>
         </w:tc>
         <w:tc>
@@ -9919,11 +10434,16 @@
             </w:tcBorders>
           </w:tcPr>
           <w:p>
+            <w:proofErr w:type="gramStart"/>
             <w:r>
               <w:t>VARCHAR</w:t>
             </w:r>
             <w:r>
-              <w:t>(30)</w:t>
+              <w:t>(</w:t>
+            </w:r>
+            <w:proofErr w:type="gramEnd"/>
+            <w:r>
+              <w:t>30)</w:t>
             </w:r>
           </w:p>
         </w:tc>
@@ -9937,8 +10457,13 @@
             </w:tcBorders>
           </w:tcPr>
           <w:p>
-            <w:r>
-              <w:t xml:space="preserve">de service zelf </w:t>
+            <w:proofErr w:type="gramStart"/>
+            <w:r>
+              <w:t>de</w:t>
+            </w:r>
+            <w:proofErr w:type="gramEnd"/>
+            <w:r>
+              <w:t xml:space="preserve"> service zelf </w:t>
             </w:r>
           </w:p>
         </w:tc>
@@ -9966,9 +10491,11 @@
             </w:tcBorders>
           </w:tcPr>
           <w:p>
+            <w:proofErr w:type="spellStart"/>
             <w:r>
               <w:t>ServicePrice</w:t>
             </w:r>
+            <w:proofErr w:type="spellEnd"/>
           </w:p>
         </w:tc>
         <w:tc>
@@ -9980,8 +10507,18 @@
             </w:tcBorders>
           </w:tcPr>
           <w:p>
-            <w:r>
-              <w:t>Decimal(2,2)</w:t>
+            <w:proofErr w:type="spellStart"/>
+            <w:proofErr w:type="gramStart"/>
+            <w:r>
+              <w:t>Decimal</w:t>
+            </w:r>
+            <w:proofErr w:type="spellEnd"/>
+            <w:r>
+              <w:t>(</w:t>
+            </w:r>
+            <w:proofErr w:type="gramEnd"/>
+            <w:r>
+              <w:t>2,2)</w:t>
             </w:r>
           </w:p>
         </w:tc>
@@ -10024,9 +10561,11 @@
             </w:tcBorders>
           </w:tcPr>
           <w:p>
+            <w:proofErr w:type="spellStart"/>
             <w:r>
               <w:t>RegularPrice</w:t>
             </w:r>
+            <w:proofErr w:type="spellEnd"/>
           </w:p>
         </w:tc>
         <w:tc>
@@ -10038,8 +10577,18 @@
             </w:tcBorders>
           </w:tcPr>
           <w:p>
-            <w:r>
-              <w:t>Decimal(2,2)</w:t>
+            <w:proofErr w:type="spellStart"/>
+            <w:proofErr w:type="gramStart"/>
+            <w:r>
+              <w:t>Decimal</w:t>
+            </w:r>
+            <w:proofErr w:type="spellEnd"/>
+            <w:r>
+              <w:t>(</w:t>
+            </w:r>
+            <w:proofErr w:type="gramEnd"/>
+            <w:r>
+              <w:t>2,2)</w:t>
             </w:r>
           </w:p>
         </w:tc>
@@ -10053,9 +10602,11 @@
             </w:tcBorders>
           </w:tcPr>
           <w:p>
+            <w:proofErr w:type="gramStart"/>
             <w:r>
               <w:t>Standaard prijs</w:t>
             </w:r>
+            <w:proofErr w:type="gramEnd"/>
           </w:p>
         </w:tc>
       </w:tr>
@@ -10082,9 +10633,11 @@
             </w:tcBorders>
           </w:tcPr>
           <w:p>
+            <w:proofErr w:type="spellStart"/>
             <w:r>
               <w:t>Surcharges</w:t>
             </w:r>
+            <w:proofErr w:type="spellEnd"/>
           </w:p>
         </w:tc>
         <w:tc>
@@ -10097,8 +10650,18 @@
             </w:tcBorders>
           </w:tcPr>
           <w:p>
-            <w:r>
-              <w:t>Decimal(2,2)</w:t>
+            <w:proofErr w:type="spellStart"/>
+            <w:proofErr w:type="gramStart"/>
+            <w:r>
+              <w:t>Decimal</w:t>
+            </w:r>
+            <w:proofErr w:type="spellEnd"/>
+            <w:r>
+              <w:t>(</w:t>
+            </w:r>
+            <w:proofErr w:type="gramEnd"/>
+            <w:r>
+              <w:t>2,2)</w:t>
             </w:r>
           </w:p>
         </w:tc>
@@ -10189,7 +10752,15 @@
           </w:tcPr>
           <w:p>
             <w:r>
-              <w:t>Een prijs kan meerdere reservationPrices hebben</w:t>
+              <w:t xml:space="preserve">Een prijs kan meerdere </w:t>
+            </w:r>
+            <w:proofErr w:type="spellStart"/>
+            <w:r>
+              <w:t>reservationPrices</w:t>
+            </w:r>
+            <w:proofErr w:type="spellEnd"/>
+            <w:r>
+              <w:t xml:space="preserve"> hebben</w:t>
             </w:r>
           </w:p>
         </w:tc>
@@ -10284,9 +10855,11 @@
             <w:shd w:val="clear" w:color="auto" w:fill="auto"/>
           </w:tcPr>
           <w:p>
+            <w:proofErr w:type="spellStart"/>
             <w:r>
               <w:t>CustomerReservations</w:t>
             </w:r>
+            <w:proofErr w:type="spellEnd"/>
           </w:p>
         </w:tc>
       </w:tr>
@@ -10358,9 +10931,11 @@
             <w:shd w:val="clear" w:color="auto" w:fill="auto"/>
           </w:tcPr>
           <w:p>
+            <w:proofErr w:type="gramStart"/>
             <w:r>
               <w:t>datatype</w:t>
             </w:r>
+            <w:proofErr w:type="gramEnd"/>
           </w:p>
         </w:tc>
         <w:tc>
@@ -10404,9 +10979,11 @@
             </w:tcBorders>
           </w:tcPr>
           <w:p>
+            <w:proofErr w:type="spellStart"/>
             <w:r>
               <w:t>Reservation_ID</w:t>
             </w:r>
+            <w:proofErr w:type="spellEnd"/>
           </w:p>
         </w:tc>
         <w:tc>
@@ -10466,9 +11043,11 @@
             </w:tcBorders>
           </w:tcPr>
           <w:p>
+            <w:proofErr w:type="spellStart"/>
             <w:r>
               <w:t>Customer_ID</w:t>
             </w:r>
+            <w:proofErr w:type="spellEnd"/>
           </w:p>
         </w:tc>
         <w:tc>
@@ -10688,9 +11267,11 @@
             </w:tcBorders>
           </w:tcPr>
           <w:p>
+            <w:proofErr w:type="gramStart"/>
             <w:r>
               <w:t>attribuutnaam</w:t>
             </w:r>
+            <w:proofErr w:type="gramEnd"/>
           </w:p>
         </w:tc>
         <w:tc>
@@ -10703,9 +11284,11 @@
             <w:shd w:val="clear" w:color="auto" w:fill="auto"/>
           </w:tcPr>
           <w:p>
+            <w:proofErr w:type="gramStart"/>
             <w:r>
               <w:t>datatype</w:t>
             </w:r>
+            <w:proofErr w:type="gramEnd"/>
           </w:p>
         </w:tc>
         <w:tc>
@@ -10749,9 +11332,11 @@
             </w:tcBorders>
           </w:tcPr>
           <w:p>
+            <w:proofErr w:type="spellStart"/>
             <w:r>
               <w:t>Customer_iD</w:t>
             </w:r>
+            <w:proofErr w:type="spellEnd"/>
           </w:p>
         </w:tc>
         <w:tc>
@@ -10783,8 +11368,13 @@
           </w:tcPr>
           <w:p>
             <w:r>
-              <w:t>Unieke klant nummer</w:t>
-            </w:r>
+              <w:t xml:space="preserve">Unieke </w:t>
+            </w:r>
+            <w:proofErr w:type="gramStart"/>
+            <w:r>
+              <w:t>klant nummer</w:t>
+            </w:r>
+            <w:proofErr w:type="gramEnd"/>
           </w:p>
         </w:tc>
       </w:tr>
@@ -10811,9 +11401,11 @@
             </w:tcBorders>
           </w:tcPr>
           <w:p>
+            <w:proofErr w:type="spellStart"/>
             <w:r>
               <w:t>FirstName</w:t>
             </w:r>
+            <w:proofErr w:type="spellEnd"/>
           </w:p>
         </w:tc>
         <w:tc>
@@ -10825,8 +11417,13 @@
             </w:tcBorders>
           </w:tcPr>
           <w:p>
-            <w:r>
-              <w:t>VARCHAR(40)</w:t>
+            <w:proofErr w:type="gramStart"/>
+            <w:r>
+              <w:t>VARCHAR(</w:t>
+            </w:r>
+            <w:proofErr w:type="gramEnd"/>
+            <w:r>
+              <w:t>40)</w:t>
             </w:r>
           </w:p>
         </w:tc>
@@ -10875,9 +11472,11 @@
             </w:tcBorders>
           </w:tcPr>
           <w:p>
+            <w:proofErr w:type="spellStart"/>
             <w:r>
               <w:t>Preposition</w:t>
             </w:r>
+            <w:proofErr w:type="spellEnd"/>
           </w:p>
         </w:tc>
         <w:tc>
@@ -10939,9 +11538,13 @@
             </w:tcBorders>
           </w:tcPr>
           <w:p>
+            <w:proofErr w:type="spellStart"/>
+            <w:proofErr w:type="gramStart"/>
             <w:r>
               <w:t>lastName</w:t>
             </w:r>
+            <w:proofErr w:type="spellEnd"/>
+            <w:proofErr w:type="gramEnd"/>
           </w:p>
         </w:tc>
         <w:tc>
@@ -11003,9 +11606,11 @@
             </w:tcBorders>
           </w:tcPr>
           <w:p>
+            <w:proofErr w:type="spellStart"/>
             <w:r>
               <w:t>PhoneNumber</w:t>
             </w:r>
+            <w:proofErr w:type="spellEnd"/>
           </w:p>
         </w:tc>
         <w:tc>
@@ -11070,9 +11675,11 @@
             </w:tcBorders>
           </w:tcPr>
           <w:p>
+            <w:proofErr w:type="spellStart"/>
             <w:r>
               <w:t>Adress</w:t>
             </w:r>
+            <w:proofErr w:type="spellEnd"/>
           </w:p>
         </w:tc>
         <w:tc>
@@ -11085,8 +11692,13 @@
             </w:tcBorders>
           </w:tcPr>
           <w:p>
-            <w:r>
-              <w:t>VARCHAR(80)</w:t>
+            <w:proofErr w:type="gramStart"/>
+            <w:r>
+              <w:t>VARCHAR(</w:t>
+            </w:r>
+            <w:proofErr w:type="gramEnd"/>
+            <w:r>
+              <w:t>80)</w:t>
             </w:r>
           </w:p>
         </w:tc>
@@ -11152,8 +11764,13 @@
             </w:tcBorders>
           </w:tcPr>
           <w:p>
-            <w:r>
-              <w:t>VARCHAR(40)</w:t>
+            <w:proofErr w:type="gramStart"/>
+            <w:r>
+              <w:t>VARCHAR(</w:t>
+            </w:r>
+            <w:proofErr w:type="gramEnd"/>
+            <w:r>
+              <w:t>40)</w:t>
             </w:r>
           </w:p>
         </w:tc>
@@ -11198,9 +11815,11 @@
             </w:tcBorders>
           </w:tcPr>
           <w:p>
+            <w:proofErr w:type="spellStart"/>
             <w:r>
               <w:t>Zipcode</w:t>
             </w:r>
+            <w:proofErr w:type="spellEnd"/>
           </w:p>
         </w:tc>
         <w:tc>
@@ -11213,8 +11832,13 @@
             </w:tcBorders>
           </w:tcPr>
           <w:p>
-            <w:r>
-              <w:t>VARCHAR(6)</w:t>
+            <w:proofErr w:type="gramStart"/>
+            <w:r>
+              <w:t>VARCHAR(</w:t>
+            </w:r>
+            <w:proofErr w:type="gramEnd"/>
+            <w:r>
+              <w:t>6)</w:t>
             </w:r>
           </w:p>
         </w:tc>
@@ -11259,9 +11883,11 @@
             </w:tcBorders>
           </w:tcPr>
           <w:p>
+            <w:proofErr w:type="spellStart"/>
             <w:r>
               <w:t>Province</w:t>
             </w:r>
+            <w:proofErr w:type="spellEnd"/>
           </w:p>
         </w:tc>
         <w:tc>
@@ -11274,8 +11900,13 @@
             </w:tcBorders>
           </w:tcPr>
           <w:p>
-            <w:r>
-              <w:t>VARCHAR(20)</w:t>
+            <w:proofErr w:type="gramStart"/>
+            <w:r>
+              <w:t>VARCHAR(</w:t>
+            </w:r>
+            <w:proofErr w:type="gramEnd"/>
+            <w:r>
+              <w:t>20)</w:t>
             </w:r>
           </w:p>
         </w:tc>
@@ -11366,7 +11997,15 @@
           </w:tcPr>
           <w:p>
             <w:r>
-              <w:t>Een customer kan meerdere customerReservations hebben</w:t>
+              <w:t xml:space="preserve">Een customer kan meerdere </w:t>
+            </w:r>
+            <w:proofErr w:type="spellStart"/>
+            <w:r>
+              <w:t>customerReservations</w:t>
+            </w:r>
+            <w:proofErr w:type="spellEnd"/>
+            <w:r>
+              <w:t xml:space="preserve"> hebben</w:t>
             </w:r>
           </w:p>
         </w:tc>
@@ -11451,10 +12090,12 @@
             <w:tcW w:w="1503" w:type="dxa"/>
           </w:tcPr>
           <w:p>
+            <w:proofErr w:type="gramStart"/>
             <w:r>
               <w:lastRenderedPageBreak/>
               <w:t>tabel</w:t>
             </w:r>
+            <w:proofErr w:type="gramEnd"/>
           </w:p>
         </w:tc>
         <w:tc>
@@ -11520,9 +12161,11 @@
             </w:tcBorders>
           </w:tcPr>
           <w:p>
+            <w:proofErr w:type="gramStart"/>
             <w:r>
               <w:t>attribuutnaam</w:t>
             </w:r>
+            <w:proofErr w:type="gramEnd"/>
           </w:p>
         </w:tc>
         <w:tc>
@@ -11535,9 +12178,11 @@
             <w:shd w:val="clear" w:color="auto" w:fill="auto"/>
           </w:tcPr>
           <w:p>
+            <w:proofErr w:type="gramStart"/>
             <w:r>
               <w:t>datatype</w:t>
             </w:r>
+            <w:proofErr w:type="gramEnd"/>
           </w:p>
         </w:tc>
         <w:tc>
@@ -11581,9 +12226,11 @@
             </w:tcBorders>
           </w:tcPr>
           <w:p>
+            <w:proofErr w:type="gramStart"/>
             <w:r>
               <w:t>username</w:t>
             </w:r>
+            <w:proofErr w:type="gramEnd"/>
           </w:p>
         </w:tc>
         <w:tc>
@@ -11598,8 +12245,13 @@
             <w:shd w:val="clear" w:color="auto" w:fill="auto"/>
           </w:tcPr>
           <w:p>
-            <w:r>
-              <w:t>VARCHAR(60)</w:t>
+            <w:proofErr w:type="gramStart"/>
+            <w:r>
+              <w:t>VARCHAR(</w:t>
+            </w:r>
+            <w:proofErr w:type="gramEnd"/>
+            <w:r>
+              <w:t>60)</w:t>
             </w:r>
           </w:p>
         </w:tc>
@@ -11643,9 +12295,11 @@
             </w:tcBorders>
           </w:tcPr>
           <w:p>
+            <w:proofErr w:type="gramStart"/>
             <w:r>
               <w:t>password</w:t>
             </w:r>
+            <w:proofErr w:type="gramEnd"/>
           </w:p>
         </w:tc>
         <w:tc>
@@ -11657,8 +12311,13 @@
             </w:tcBorders>
           </w:tcPr>
           <w:p>
-            <w:r>
-              <w:t>VARCHAR(60)</w:t>
+            <w:proofErr w:type="gramStart"/>
+            <w:r>
+              <w:t>VARCHAR(</w:t>
+            </w:r>
+            <w:proofErr w:type="gramEnd"/>
+            <w:r>
+              <w:t>60)</w:t>
             </w:r>
           </w:p>
         </w:tc>
@@ -11701,9 +12360,11 @@
             </w:tcBorders>
           </w:tcPr>
           <w:p>
+            <w:proofErr w:type="gramStart"/>
             <w:r>
               <w:t>email</w:t>
             </w:r>
+            <w:proofErr w:type="gramEnd"/>
           </w:p>
         </w:tc>
         <w:tc>
@@ -11715,8 +12376,13 @@
             </w:tcBorders>
           </w:tcPr>
           <w:p>
-            <w:r>
-              <w:t>VARCHAR(80)</w:t>
+            <w:proofErr w:type="gramStart"/>
+            <w:r>
+              <w:t>VARCHAR(</w:t>
+            </w:r>
+            <w:proofErr w:type="gramEnd"/>
+            <w:r>
+              <w:t>80)</w:t>
             </w:r>
           </w:p>
         </w:tc>
@@ -11759,9 +12425,13 @@
             </w:tcBorders>
           </w:tcPr>
           <w:p>
+            <w:proofErr w:type="spellStart"/>
+            <w:proofErr w:type="gramStart"/>
             <w:r>
               <w:t>firstName</w:t>
             </w:r>
+            <w:proofErr w:type="spellEnd"/>
+            <w:proofErr w:type="gramEnd"/>
           </w:p>
         </w:tc>
         <w:tc>
@@ -11773,8 +12443,13 @@
             </w:tcBorders>
           </w:tcPr>
           <w:p>
-            <w:r>
-              <w:t>VARCHAR(40)</w:t>
+            <w:proofErr w:type="gramStart"/>
+            <w:r>
+              <w:t>VARCHAR(</w:t>
+            </w:r>
+            <w:proofErr w:type="gramEnd"/>
+            <w:r>
+              <w:t>40)</w:t>
             </w:r>
           </w:p>
         </w:tc>
@@ -11817,9 +12492,11 @@
             </w:tcBorders>
           </w:tcPr>
           <w:p>
+            <w:proofErr w:type="spellStart"/>
             <w:r>
               <w:t>Preposistion</w:t>
             </w:r>
+            <w:proofErr w:type="spellEnd"/>
           </w:p>
         </w:tc>
         <w:tc>
@@ -11832,8 +12509,13 @@
             </w:tcBorders>
           </w:tcPr>
           <w:p>
-            <w:r>
-              <w:t>VARCHAR(10)</w:t>
+            <w:proofErr w:type="gramStart"/>
+            <w:r>
+              <w:t>VARCHAR(</w:t>
+            </w:r>
+            <w:proofErr w:type="gramEnd"/>
+            <w:r>
+              <w:t>10)</w:t>
             </w:r>
           </w:p>
         </w:tc>
@@ -11878,9 +12560,13 @@
             </w:tcBorders>
           </w:tcPr>
           <w:p>
+            <w:proofErr w:type="spellStart"/>
+            <w:proofErr w:type="gramStart"/>
             <w:r>
               <w:t>lastName</w:t>
             </w:r>
+            <w:proofErr w:type="spellEnd"/>
+            <w:proofErr w:type="gramEnd"/>
           </w:p>
         </w:tc>
         <w:tc>
@@ -11893,8 +12579,13 @@
             </w:tcBorders>
           </w:tcPr>
           <w:p>
-            <w:r>
-              <w:t>VARRCHAR(40)</w:t>
+            <w:proofErr w:type="gramStart"/>
+            <w:r>
+              <w:t>VARRCHAR(</w:t>
+            </w:r>
+            <w:proofErr w:type="gramEnd"/>
+            <w:r>
+              <w:t>40)</w:t>
             </w:r>
           </w:p>
         </w:tc>
@@ -11939,9 +12630,16 @@
             </w:tcBorders>
           </w:tcPr>
           <w:p>
-            <w:r>
-              <w:t>authority_level</w:t>
-            </w:r>
+            <w:proofErr w:type="spellStart"/>
+            <w:proofErr w:type="gramStart"/>
+            <w:r>
+              <w:t>authority</w:t>
+            </w:r>
+            <w:proofErr w:type="gramEnd"/>
+            <w:r>
+              <w:t>_level</w:t>
+            </w:r>
+            <w:proofErr w:type="spellEnd"/>
           </w:p>
         </w:tc>
         <w:tc>
@@ -12000,9 +12698,11 @@
             </w:tcBorders>
           </w:tcPr>
           <w:p>
+            <w:proofErr w:type="spellStart"/>
             <w:r>
               <w:t>Creation_date</w:t>
             </w:r>
+            <w:proofErr w:type="spellEnd"/>
           </w:p>
         </w:tc>
         <w:tc>
@@ -12015,9 +12715,11 @@
             </w:tcBorders>
           </w:tcPr>
           <w:p>
+            <w:proofErr w:type="spellStart"/>
             <w:r>
               <w:t>Datetime</w:t>
             </w:r>
+            <w:proofErr w:type="spellEnd"/>
           </w:p>
         </w:tc>
         <w:tc>
@@ -12323,9 +13025,11 @@
             </w:tcBorders>
           </w:tcPr>
           <w:p>
+            <w:proofErr w:type="spellStart"/>
             <w:r>
               <w:t>Hall_ID</w:t>
             </w:r>
+            <w:proofErr w:type="spellEnd"/>
           </w:p>
         </w:tc>
         <w:tc>
@@ -12385,9 +13089,11 @@
             </w:tcBorders>
           </w:tcPr>
           <w:p>
+            <w:proofErr w:type="spellStart"/>
             <w:r>
               <w:t>Cinema_ID</w:t>
             </w:r>
+            <w:proofErr w:type="spellEnd"/>
           </w:p>
         </w:tc>
         <w:tc>
@@ -12443,9 +13149,13 @@
             </w:tcBorders>
           </w:tcPr>
           <w:p>
+            <w:proofErr w:type="spellStart"/>
+            <w:proofErr w:type="gramStart"/>
             <w:r>
               <w:t>hallNumber</w:t>
             </w:r>
+            <w:proofErr w:type="spellEnd"/>
+            <w:proofErr w:type="gramEnd"/>
           </w:p>
         </w:tc>
         <w:tc>
@@ -12472,9 +13182,11 @@
             </w:tcBorders>
           </w:tcPr>
           <w:p>
+            <w:proofErr w:type="gramStart"/>
             <w:r>
               <w:t>zaalnummer</w:t>
             </w:r>
+            <w:proofErr w:type="gramEnd"/>
           </w:p>
         </w:tc>
       </w:tr>
@@ -12501,9 +13213,11 @@
             </w:tcBorders>
           </w:tcPr>
           <w:p>
+            <w:proofErr w:type="spellStart"/>
             <w:r>
               <w:t>QuantityChairs</w:t>
             </w:r>
+            <w:proofErr w:type="spellEnd"/>
           </w:p>
         </w:tc>
         <w:tc>
@@ -12559,9 +13273,13 @@
             </w:tcBorders>
           </w:tcPr>
           <w:p>
+            <w:proofErr w:type="spellStart"/>
+            <w:proofErr w:type="gramStart"/>
             <w:r>
               <w:t>wheelchairAccesable</w:t>
             </w:r>
+            <w:proofErr w:type="spellEnd"/>
+            <w:proofErr w:type="gramEnd"/>
           </w:p>
         </w:tc>
         <w:tc>
@@ -12574,8 +13292,13 @@
             </w:tcBorders>
           </w:tcPr>
           <w:p>
-            <w:r>
-              <w:t>VARCHAR(5)</w:t>
+            <w:proofErr w:type="gramStart"/>
+            <w:r>
+              <w:t>VARCHAR(</w:t>
+            </w:r>
+            <w:proofErr w:type="gramEnd"/>
+            <w:r>
+              <w:t>5)</w:t>
             </w:r>
           </w:p>
         </w:tc>
@@ -12620,9 +13343,13 @@
             </w:tcBorders>
           </w:tcPr>
           <w:p>
+            <w:proofErr w:type="spellStart"/>
+            <w:proofErr w:type="gramStart"/>
             <w:r>
               <w:t>screenSize</w:t>
             </w:r>
+            <w:proofErr w:type="spellEnd"/>
+            <w:proofErr w:type="gramEnd"/>
           </w:p>
         </w:tc>
         <w:tc>
@@ -12635,8 +13362,13 @@
             </w:tcBorders>
           </w:tcPr>
           <w:p>
-            <w:r>
-              <w:t>VARCHAR(20)</w:t>
+            <w:proofErr w:type="gramStart"/>
+            <w:r>
+              <w:t>VARCHAR(</w:t>
+            </w:r>
+            <w:proofErr w:type="gramEnd"/>
+            <w:r>
+              <w:t>20)</w:t>
             </w:r>
           </w:p>
         </w:tc>
@@ -12651,9 +13383,11 @@
             </w:tcBorders>
           </w:tcPr>
           <w:p>
+            <w:proofErr w:type="gramStart"/>
             <w:r>
               <w:t>beeldformaat</w:t>
             </w:r>
+            <w:proofErr w:type="gramEnd"/>
           </w:p>
         </w:tc>
       </w:tr>
@@ -12681,9 +13415,13 @@
             </w:tcBorders>
           </w:tcPr>
           <w:p>
+            <w:proofErr w:type="spellStart"/>
+            <w:proofErr w:type="gramStart"/>
             <w:r>
               <w:t>version</w:t>
             </w:r>
+            <w:proofErr w:type="spellEnd"/>
+            <w:proofErr w:type="gramEnd"/>
           </w:p>
         </w:tc>
         <w:tc>
@@ -12696,8 +13434,13 @@
             </w:tcBorders>
           </w:tcPr>
           <w:p>
-            <w:r>
-              <w:t>VARCHAR(20)</w:t>
+            <w:proofErr w:type="gramStart"/>
+            <w:r>
+              <w:t>VARCHAR(</w:t>
+            </w:r>
+            <w:proofErr w:type="gramEnd"/>
+            <w:r>
+              <w:t>20)</w:t>
             </w:r>
           </w:p>
         </w:tc>
@@ -12843,6 +13586,7 @@
             <w:shd w:val="clear" w:color="auto" w:fill="auto"/>
           </w:tcPr>
           <w:p>
+            <w:proofErr w:type="spellStart"/>
             <w:r>
               <w:t>F</w:t>
             </w:r>
@@ -12855,6 +13599,7 @@
             <w:r>
               <w:t>ities</w:t>
             </w:r>
+            <w:proofErr w:type="spellEnd"/>
           </w:p>
         </w:tc>
       </w:tr>
@@ -12909,7 +13654,7 @@
           </w:tcPr>
           <w:p>
             <w:r>
-              <w:t>attribuutnaam</w:t>
+              <w:t>Attribuutnaam</w:t>
             </w:r>
           </w:p>
         </w:tc>
@@ -12972,9 +13717,11 @@
             </w:tcBorders>
           </w:tcPr>
           <w:p>
+            <w:proofErr w:type="spellStart"/>
             <w:r>
               <w:t>Hall_ID</w:t>
             </w:r>
+            <w:proofErr w:type="spellEnd"/>
           </w:p>
         </w:tc>
         <w:tc>
@@ -13034,9 +13781,11 @@
             </w:tcBorders>
           </w:tcPr>
           <w:p>
+            <w:proofErr w:type="gramStart"/>
             <w:r>
               <w:t>facility</w:t>
             </w:r>
+            <w:proofErr w:type="gramEnd"/>
           </w:p>
         </w:tc>
         <w:tc>
@@ -13048,8 +13797,13 @@
             </w:tcBorders>
           </w:tcPr>
           <w:p>
-            <w:r>
-              <w:t>VARCHAR(20)</w:t>
+            <w:proofErr w:type="gramStart"/>
+            <w:r>
+              <w:t>VARCHAR(</w:t>
+            </w:r>
+            <w:proofErr w:type="gramEnd"/>
+            <w:r>
+              <w:t>20)</w:t>
             </w:r>
           </w:p>
         </w:tc>
@@ -13140,6 +13894,416 @@
           <w:p>
             <w:r>
               <w:t>Meerdere faciliteiten kunnen maar in een zaal</w:t>
+            </w:r>
+          </w:p>
+        </w:tc>
+      </w:tr>
+    </w:tbl>
+    <w:p/>
+    <w:tbl>
+      <w:tblPr>
+        <w:tblStyle w:val="TableGrid"/>
+        <w:tblW w:w="0" w:type="auto"/>
+        <w:tblLook w:val="04A0" w:firstRow="1" w:lastRow="0" w:firstColumn="1" w:lastColumn="0" w:noHBand="0" w:noVBand="1"/>
+      </w:tblPr>
+      <w:tblGrid>
+        <w:gridCol w:w="1555"/>
+        <w:gridCol w:w="1559"/>
+        <w:gridCol w:w="5948"/>
+      </w:tblGrid>
+      <w:tr>
+        <w:tc>
+          <w:tcPr>
+            <w:tcW w:w="1555" w:type="dxa"/>
+          </w:tcPr>
+          <w:p>
+            <w:r>
+              <w:t>Tabel</w:t>
+            </w:r>
+          </w:p>
+        </w:tc>
+        <w:tc>
+          <w:tcPr>
+            <w:tcW w:w="7507" w:type="dxa"/>
+            <w:gridSpan w:val="2"/>
+          </w:tcPr>
+          <w:p>
+            <w:r>
+              <w:t>Availability</w:t>
+            </w:r>
+          </w:p>
+        </w:tc>
+      </w:tr>
+      <w:tr>
+        <w:tc>
+          <w:tcPr>
+            <w:tcW w:w="1555" w:type="dxa"/>
+          </w:tcPr>
+          <w:p>
+            <w:r>
+              <w:t>Definitie</w:t>
+            </w:r>
+          </w:p>
+        </w:tc>
+        <w:tc>
+          <w:tcPr>
+            <w:tcW w:w="7507" w:type="dxa"/>
+            <w:gridSpan w:val="2"/>
+          </w:tcPr>
+          <w:p>
+            <w:r>
+              <w:t>Beschikbare tijden per zaal</w:t>
+            </w:r>
+          </w:p>
+        </w:tc>
+      </w:tr>
+      <w:tr>
+        <w:tc>
+          <w:tcPr>
+            <w:tcW w:w="1555" w:type="dxa"/>
+          </w:tcPr>
+          <w:p>
+            <w:r>
+              <w:t>Attribuutnaam</w:t>
+            </w:r>
+          </w:p>
+        </w:tc>
+        <w:tc>
+          <w:tcPr>
+            <w:tcW w:w="1559" w:type="dxa"/>
+          </w:tcPr>
+          <w:p>
+            <w:r>
+              <w:t>Datatype</w:t>
+            </w:r>
+          </w:p>
+        </w:tc>
+        <w:tc>
+          <w:tcPr>
+            <w:tcW w:w="5948" w:type="dxa"/>
+          </w:tcPr>
+          <w:p>
+            <w:proofErr w:type="gramStart"/>
+            <w:r>
+              <w:t>toelichting</w:t>
+            </w:r>
+            <w:proofErr w:type="gramEnd"/>
+          </w:p>
+        </w:tc>
+      </w:tr>
+      <w:tr>
+        <w:tc>
+          <w:tcPr>
+            <w:tcW w:w="1555" w:type="dxa"/>
+          </w:tcPr>
+          <w:p>
+            <w:proofErr w:type="spellStart"/>
+            <w:proofErr w:type="gramStart"/>
+            <w:r>
+              <w:t>availability</w:t>
+            </w:r>
+            <w:proofErr w:type="gramEnd"/>
+            <w:r>
+              <w:t>_id</w:t>
+            </w:r>
+            <w:proofErr w:type="spellEnd"/>
+          </w:p>
+        </w:tc>
+        <w:tc>
+          <w:tcPr>
+            <w:tcW w:w="1559" w:type="dxa"/>
+          </w:tcPr>
+          <w:p>
+            <w:r>
+              <w:t>INT</w:t>
+            </w:r>
+          </w:p>
+        </w:tc>
+        <w:tc>
+          <w:tcPr>
+            <w:tcW w:w="5948" w:type="dxa"/>
+          </w:tcPr>
+          <w:p>
+            <w:proofErr w:type="spellStart"/>
+            <w:r>
+              <w:t>Id</w:t>
+            </w:r>
+            <w:proofErr w:type="spellEnd"/>
+            <w:r>
+              <w:t xml:space="preserve"> </w:t>
+            </w:r>
+            <w:proofErr w:type="spellStart"/>
+            <w:r>
+              <w:t>nr</w:t>
+            </w:r>
+            <w:proofErr w:type="spellEnd"/>
+            <w:r>
+              <w:t xml:space="preserve"> van beschikbare datum en tijd</w:t>
+            </w:r>
+          </w:p>
+        </w:tc>
+      </w:tr>
+      <w:tr>
+        <w:tc>
+          <w:tcPr>
+            <w:tcW w:w="1555" w:type="dxa"/>
+          </w:tcPr>
+          <w:p>
+            <w:proofErr w:type="spellStart"/>
+            <w:proofErr w:type="gramStart"/>
+            <w:r>
+              <w:t>hall</w:t>
+            </w:r>
+            <w:proofErr w:type="gramEnd"/>
+            <w:r>
+              <w:t>_id</w:t>
+            </w:r>
+            <w:proofErr w:type="spellEnd"/>
+          </w:p>
+        </w:tc>
+        <w:tc>
+          <w:tcPr>
+            <w:tcW w:w="1559" w:type="dxa"/>
+          </w:tcPr>
+          <w:p>
+            <w:r>
+              <w:t>INT</w:t>
+            </w:r>
+          </w:p>
+        </w:tc>
+        <w:tc>
+          <w:tcPr>
+            <w:tcW w:w="5948" w:type="dxa"/>
+          </w:tcPr>
+          <w:p>
+            <w:proofErr w:type="spellStart"/>
+            <w:r>
+              <w:t>Id</w:t>
+            </w:r>
+            <w:proofErr w:type="spellEnd"/>
+            <w:r>
+              <w:t xml:space="preserve"> </w:t>
+            </w:r>
+            <w:proofErr w:type="spellStart"/>
+            <w:r>
+              <w:t>nr</w:t>
+            </w:r>
+            <w:proofErr w:type="spellEnd"/>
+            <w:r>
+              <w:t xml:space="preserve"> van desbetreffende zaal</w:t>
+            </w:r>
+          </w:p>
+        </w:tc>
+      </w:tr>
+      <w:tr>
+        <w:tc>
+          <w:tcPr>
+            <w:tcW w:w="1555" w:type="dxa"/>
+          </w:tcPr>
+          <w:p>
+            <w:proofErr w:type="gramStart"/>
+            <w:r>
+              <w:t>date</w:t>
+            </w:r>
+            <w:proofErr w:type="gramEnd"/>
+          </w:p>
+        </w:tc>
+        <w:tc>
+          <w:tcPr>
+            <w:tcW w:w="1559" w:type="dxa"/>
+          </w:tcPr>
+          <w:p>
+            <w:pPr>
+              <w:tabs>
+                <w:tab w:val="left" w:pos="840"/>
+              </w:tabs>
+            </w:pPr>
+            <w:proofErr w:type="gramStart"/>
+            <w:r>
+              <w:t>date</w:t>
+            </w:r>
+            <w:proofErr w:type="gramEnd"/>
+            <w:r>
+              <w:tab/>
+            </w:r>
+          </w:p>
+        </w:tc>
+        <w:tc>
+          <w:tcPr>
+            <w:tcW w:w="5948" w:type="dxa"/>
+          </w:tcPr>
+          <w:p>
+            <w:pPr>
+              <w:tabs>
+                <w:tab w:val="left" w:pos="840"/>
+              </w:tabs>
+            </w:pPr>
+            <w:r>
+              <w:t>Datum van beschikbare zaal</w:t>
+            </w:r>
+          </w:p>
+        </w:tc>
+      </w:tr>
+      <w:tr>
+        <w:tc>
+          <w:tcPr>
+            <w:tcW w:w="1555" w:type="dxa"/>
+          </w:tcPr>
+          <w:p>
+            <w:proofErr w:type="spellStart"/>
+            <w:proofErr w:type="gramStart"/>
+            <w:r>
+              <w:t>begin</w:t>
+            </w:r>
+            <w:proofErr w:type="gramEnd"/>
+            <w:r>
+              <w:t>_time</w:t>
+            </w:r>
+            <w:proofErr w:type="spellEnd"/>
+          </w:p>
+        </w:tc>
+        <w:tc>
+          <w:tcPr>
+            <w:tcW w:w="1559" w:type="dxa"/>
+          </w:tcPr>
+          <w:p>
+            <w:pPr>
+              <w:tabs>
+                <w:tab w:val="left" w:pos="1470"/>
+              </w:tabs>
+            </w:pPr>
+            <w:proofErr w:type="gramStart"/>
+            <w:r>
+              <w:t>time</w:t>
+            </w:r>
+            <w:proofErr w:type="gramEnd"/>
+            <w:r>
+              <w:tab/>
+            </w:r>
+          </w:p>
+        </w:tc>
+        <w:tc>
+          <w:tcPr>
+            <w:tcW w:w="5948" w:type="dxa"/>
+          </w:tcPr>
+          <w:p>
+            <w:pPr>
+              <w:tabs>
+                <w:tab w:val="left" w:pos="1470"/>
+              </w:tabs>
+            </w:pPr>
+            <w:proofErr w:type="gramStart"/>
+            <w:r>
+              <w:t>Begin tijd</w:t>
+            </w:r>
+            <w:proofErr w:type="gramEnd"/>
+            <w:r>
+              <w:t xml:space="preserve"> van beschikbare zaal</w:t>
+            </w:r>
+          </w:p>
+        </w:tc>
+      </w:tr>
+      <w:tr>
+        <w:tc>
+          <w:tcPr>
+            <w:tcW w:w="1555" w:type="dxa"/>
+          </w:tcPr>
+          <w:p>
+            <w:proofErr w:type="spellStart"/>
+            <w:proofErr w:type="gramStart"/>
+            <w:r>
+              <w:t>end</w:t>
+            </w:r>
+            <w:proofErr w:type="gramEnd"/>
+            <w:r>
+              <w:t>_time</w:t>
+            </w:r>
+            <w:proofErr w:type="spellEnd"/>
+          </w:p>
+        </w:tc>
+        <w:tc>
+          <w:tcPr>
+            <w:tcW w:w="1559" w:type="dxa"/>
+          </w:tcPr>
+          <w:p>
+            <w:pPr>
+              <w:tabs>
+                <w:tab w:val="left" w:pos="1500"/>
+              </w:tabs>
+            </w:pPr>
+            <w:proofErr w:type="gramStart"/>
+            <w:r>
+              <w:t>time</w:t>
+            </w:r>
+            <w:proofErr w:type="gramEnd"/>
+            <w:r>
+              <w:tab/>
+            </w:r>
+          </w:p>
+        </w:tc>
+        <w:tc>
+          <w:tcPr>
+            <w:tcW w:w="5948" w:type="dxa"/>
+          </w:tcPr>
+          <w:p>
+            <w:pPr>
+              <w:tabs>
+                <w:tab w:val="left" w:pos="1500"/>
+              </w:tabs>
+            </w:pPr>
+            <w:proofErr w:type="gramStart"/>
+            <w:r>
+              <w:t>Eind tijd</w:t>
+            </w:r>
+            <w:proofErr w:type="gramEnd"/>
+            <w:r>
+              <w:t xml:space="preserve"> van beschikbare zaal</w:t>
+            </w:r>
+          </w:p>
+        </w:tc>
+      </w:tr>
+      <w:tr>
+        <w:tc>
+          <w:tcPr>
+            <w:tcW w:w="1555" w:type="dxa"/>
+          </w:tcPr>
+          <w:p>
+            <w:pPr>
+              <w:jc w:val="center"/>
+            </w:pPr>
+            <w:proofErr w:type="spellStart"/>
+            <w:proofErr w:type="gramStart"/>
+            <w:r>
+              <w:t>creation</w:t>
+            </w:r>
+            <w:proofErr w:type="gramEnd"/>
+            <w:r>
+              <w:t>_date</w:t>
+            </w:r>
+            <w:proofErr w:type="spellEnd"/>
+          </w:p>
+        </w:tc>
+        <w:tc>
+          <w:tcPr>
+            <w:tcW w:w="1559" w:type="dxa"/>
+          </w:tcPr>
+          <w:p>
+            <w:proofErr w:type="spellStart"/>
+            <w:proofErr w:type="gramStart"/>
+            <w:r>
+              <w:t>dateTime</w:t>
+            </w:r>
+            <w:proofErr w:type="spellEnd"/>
+            <w:proofErr w:type="gramEnd"/>
+          </w:p>
+        </w:tc>
+        <w:tc>
+          <w:tcPr>
+            <w:tcW w:w="5948" w:type="dxa"/>
+          </w:tcPr>
+          <w:p>
+            <w:r>
+              <w:t>Dag waarop beschikbaarheid is opgegeven</w:t>
             </w:r>
           </w:p>
         </w:tc>
@@ -14144,7 +15308,7 @@
     <w:lsdException w:name="Unresolved Mention" w:semiHidden="1" w:unhideWhenUsed="1"/>
     <w:lsdException w:name="Smart Link" w:semiHidden="1" w:unhideWhenUsed="1"/>
   </w:latentStyles>
-  <w:style w:type="paragraph" w:default="1" w:styleId="Standaard">
+  <w:style w:type="paragraph" w:default="1" w:styleId="Normal">
     <w:name w:val="Normal"/>
     <w:qFormat/>
     <w:rsid w:val="0021695B"/>
@@ -14153,11 +15317,11 @@
       <w:lang w:eastAsia="nl-NL"/>
     </w:rPr>
   </w:style>
-  <w:style w:type="paragraph" w:styleId="Kop1">
+  <w:style w:type="paragraph" w:styleId="Heading1">
     <w:name w:val="heading 1"/>
-    <w:basedOn w:val="Standaard"/>
-    <w:next w:val="Standaard"/>
-    <w:link w:val="Kop1Char"/>
+    <w:basedOn w:val="Normal"/>
+    <w:next w:val="Normal"/>
+    <w:link w:val="Heading1Char"/>
     <w:uiPriority w:val="9"/>
     <w:qFormat/>
     <w:rsid w:val="0021695B"/>
@@ -14175,13 +15339,13 @@
       <w:szCs w:val="32"/>
     </w:rPr>
   </w:style>
-  <w:style w:type="character" w:default="1" w:styleId="Standaardalinea-lettertype">
+  <w:style w:type="character" w:default="1" w:styleId="DefaultParagraphFont">
     <w:name w:val="Default Paragraph Font"/>
     <w:uiPriority w:val="1"/>
     <w:semiHidden/>
     <w:unhideWhenUsed/>
   </w:style>
-  <w:style w:type="table" w:default="1" w:styleId="Standaardtabel">
+  <w:style w:type="table" w:default="1" w:styleId="TableNormal">
     <w:name w:val="Normal Table"/>
     <w:uiPriority w:val="99"/>
     <w:semiHidden/>
@@ -14196,16 +15360,16 @@
       </w:tblCellMar>
     </w:tblPr>
   </w:style>
-  <w:style w:type="numbering" w:default="1" w:styleId="Geenlijst">
+  <w:style w:type="numbering" w:default="1" w:styleId="NoList">
     <w:name w:val="No List"/>
     <w:uiPriority w:val="99"/>
     <w:semiHidden/>
     <w:unhideWhenUsed/>
   </w:style>
-  <w:style w:type="character" w:customStyle="1" w:styleId="Kop1Char">
-    <w:name w:val="Kop 1 Char"/>
-    <w:basedOn w:val="Standaardalinea-lettertype"/>
-    <w:link w:val="Kop1"/>
+  <w:style w:type="character" w:customStyle="1" w:styleId="Heading1Char">
+    <w:name w:val="Heading 1 Char"/>
+    <w:basedOn w:val="DefaultParagraphFont"/>
+    <w:link w:val="Heading1"/>
     <w:uiPriority w:val="9"/>
     <w:rsid w:val="0021695B"/>
     <w:rPr>
@@ -14216,9 +15380,9 @@
       <w:lang w:eastAsia="nl-NL"/>
     </w:rPr>
   </w:style>
-  <w:style w:type="paragraph" w:styleId="Lijstalinea">
+  <w:style w:type="paragraph" w:styleId="ListParagraph">
     <w:name w:val="List Paragraph"/>
-    <w:basedOn w:val="Standaard"/>
+    <w:basedOn w:val="Normal"/>
     <w:uiPriority w:val="34"/>
     <w:qFormat/>
     <w:rsid w:val="0021695B"/>
@@ -14227,10 +15391,10 @@
       <w:contextualSpacing/>
     </w:pPr>
   </w:style>
-  <w:style w:type="paragraph" w:styleId="Inhopg1">
+  <w:style w:type="paragraph" w:styleId="TOC1">
     <w:name w:val="toc 1"/>
-    <w:basedOn w:val="Standaard"/>
-    <w:next w:val="Standaard"/>
+    <w:basedOn w:val="Normal"/>
+    <w:next w:val="Normal"/>
     <w:autoRedefine/>
     <w:uiPriority w:val="39"/>
     <w:unhideWhenUsed/>
@@ -14241,7 +15405,7 @@
   </w:style>
   <w:style w:type="character" w:styleId="Hyperlink">
     <w:name w:val="Hyperlink"/>
-    <w:basedOn w:val="Standaardalinea-lettertype"/>
+    <w:basedOn w:val="DefaultParagraphFont"/>
     <w:uiPriority w:val="99"/>
     <w:unhideWhenUsed/>
     <w:rsid w:val="0021695B"/>
@@ -14250,10 +15414,10 @@
       <w:u w:val="single"/>
     </w:rPr>
   </w:style>
-  <w:style w:type="paragraph" w:styleId="Koptekst">
+  <w:style w:type="paragraph" w:styleId="Header">
     <w:name w:val="header"/>
-    <w:basedOn w:val="Standaard"/>
-    <w:link w:val="KoptekstChar"/>
+    <w:basedOn w:val="Normal"/>
+    <w:link w:val="HeaderChar"/>
     <w:uiPriority w:val="99"/>
     <w:unhideWhenUsed/>
     <w:rsid w:val="0021695B"/>
@@ -14265,10 +15429,10 @@
       <w:spacing w:after="0" w:line="240" w:lineRule="auto"/>
     </w:pPr>
   </w:style>
-  <w:style w:type="character" w:customStyle="1" w:styleId="KoptekstChar">
-    <w:name w:val="Koptekst Char"/>
-    <w:basedOn w:val="Standaardalinea-lettertype"/>
-    <w:link w:val="Koptekst"/>
+  <w:style w:type="character" w:customStyle="1" w:styleId="HeaderChar">
+    <w:name w:val="Header Char"/>
+    <w:basedOn w:val="DefaultParagraphFont"/>
+    <w:link w:val="Header"/>
     <w:uiPriority w:val="99"/>
     <w:rsid w:val="0021695B"/>
     <w:rPr>
@@ -14276,10 +15440,10 @@
       <w:lang w:eastAsia="nl-NL"/>
     </w:rPr>
   </w:style>
-  <w:style w:type="paragraph" w:styleId="Voettekst">
+  <w:style w:type="paragraph" w:styleId="Footer">
     <w:name w:val="footer"/>
-    <w:basedOn w:val="Standaard"/>
-    <w:link w:val="VoettekstChar"/>
+    <w:basedOn w:val="Normal"/>
+    <w:link w:val="FooterChar"/>
     <w:uiPriority w:val="99"/>
     <w:unhideWhenUsed/>
     <w:rsid w:val="0021695B"/>
@@ -14291,10 +15455,10 @@
       <w:spacing w:after="0" w:line="240" w:lineRule="auto"/>
     </w:pPr>
   </w:style>
-  <w:style w:type="character" w:customStyle="1" w:styleId="VoettekstChar">
-    <w:name w:val="Voettekst Char"/>
-    <w:basedOn w:val="Standaardalinea-lettertype"/>
-    <w:link w:val="Voettekst"/>
+  <w:style w:type="character" w:customStyle="1" w:styleId="FooterChar">
+    <w:name w:val="Footer Char"/>
+    <w:basedOn w:val="DefaultParagraphFont"/>
+    <w:link w:val="Footer"/>
     <w:uiPriority w:val="99"/>
     <w:rsid w:val="0021695B"/>
     <w:rPr>
@@ -14302,9 +15466,9 @@
       <w:lang w:eastAsia="nl-NL"/>
     </w:rPr>
   </w:style>
-  <w:style w:type="character" w:styleId="Onopgelostemelding">
+  <w:style w:type="character" w:styleId="UnresolvedMention">
     <w:name w:val="Unresolved Mention"/>
-    <w:basedOn w:val="Standaardalinea-lettertype"/>
+    <w:basedOn w:val="DefaultParagraphFont"/>
     <w:uiPriority w:val="99"/>
     <w:semiHidden/>
     <w:unhideWhenUsed/>
@@ -14313,6 +15477,37 @@
       <w:color w:val="605E5C"/>
       <w:shd w:val="clear" w:color="auto" w:fill="E1DFDD"/>
     </w:rPr>
+  </w:style>
+  <w:style w:type="character" w:styleId="FollowedHyperlink">
+    <w:name w:val="FollowedHyperlink"/>
+    <w:basedOn w:val="DefaultParagraphFont"/>
+    <w:uiPriority w:val="99"/>
+    <w:semiHidden/>
+    <w:unhideWhenUsed/>
+    <w:rsid w:val="006113D0"/>
+    <w:rPr>
+      <w:color w:val="954F72" w:themeColor="followedHyperlink"/>
+      <w:u w:val="single"/>
+    </w:rPr>
+  </w:style>
+  <w:style w:type="table" w:styleId="TableGrid">
+    <w:name w:val="Table Grid"/>
+    <w:basedOn w:val="TableNormal"/>
+    <w:uiPriority w:val="39"/>
+    <w:rsid w:val="006113D0"/>
+    <w:pPr>
+      <w:spacing w:after="0" w:line="240" w:lineRule="auto"/>
+    </w:pPr>
+    <w:tblPr>
+      <w:tblBorders>
+        <w:top w:val="single" w:sz="4" w:space="0" w:color="auto"/>
+        <w:left w:val="single" w:sz="4" w:space="0" w:color="auto"/>
+        <w:bottom w:val="single" w:sz="4" w:space="0" w:color="auto"/>
+        <w:right w:val="single" w:sz="4" w:space="0" w:color="auto"/>
+        <w:insideH w:val="single" w:sz="4" w:space="0" w:color="auto"/>
+        <w:insideV w:val="single" w:sz="4" w:space="0" w:color="auto"/>
+      </w:tblBorders>
+    </w:tblPr>
   </w:style>
 </w:styles>
 </file>
@@ -14613,6 +15808,15 @@
 </file>
 
 <file path=customXml/item1.xml><?xml version="1.0" encoding="utf-8"?>
+<?mso-contentType ?>
+<FormTemplates xmlns="http://schemas.microsoft.com/sharepoint/v3/contenttype/forms">
+  <Display>DocumentLibraryForm</Display>
+  <Edit>DocumentLibraryForm</Edit>
+  <New>DocumentLibraryForm</New>
+</FormTemplates>
+</file>
+
+<file path=customXml/item2.xml><?xml version="1.0" encoding="utf-8"?>
 <ct:contentTypeSchema xmlns:ct="http://schemas.microsoft.com/office/2006/metadata/contentType" xmlns:ma="http://schemas.microsoft.com/office/2006/metadata/properties/metaAttributes" ct:_="" ma:_="" ma:contentTypeName="Document" ma:contentTypeID="0x0101001E763B864B6F784DB5E13817AE375570" ma:contentTypeVersion="9" ma:contentTypeDescription="Een nieuw document maken." ma:contentTypeScope="" ma:versionID="f7f6c2b3e469f28f2af90ee814381237">
   <xsd:schema xmlns:xsd="http://www.w3.org/2001/XMLSchema" xmlns:xs="http://www.w3.org/2001/XMLSchema" xmlns:p="http://schemas.microsoft.com/office/2006/metadata/properties" xmlns:ns3="cfd155a1-9a96-438b-8271-09d7beb8db24" targetNamespace="http://schemas.microsoft.com/office/2006/metadata/properties" ma:root="true" ma:fieldsID="aa5a2de06e4ee810083fa49bdad6dc0e" ns3:_="">
     <xsd:import namespace="cfd155a1-9a96-438b-8271-09d7beb8db24"/>
@@ -14790,15 +15994,6 @@
 </ct:contentTypeSchema>
 </file>
 
-<file path=customXml/item2.xml><?xml version="1.0" encoding="utf-8"?>
-<?mso-contentType ?>
-<FormTemplates xmlns="http://schemas.microsoft.com/sharepoint/v3/contenttype/forms">
-  <Display>DocumentLibraryForm</Display>
-  <Edit>DocumentLibraryForm</Edit>
-  <New>DocumentLibraryForm</New>
-</FormTemplates>
-</file>
-
 <file path=customXml/item3.xml><?xml version="1.0" encoding="utf-8"?>
 <p:properties xmlns:p="http://schemas.microsoft.com/office/2006/metadata/properties" xmlns:xsi="http://www.w3.org/2001/XMLSchema-instance" xmlns:pc="http://schemas.microsoft.com/office/infopath/2007/PartnerControls">
   <documentManagement/>
@@ -14806,6 +16001,14 @@
 </file>
 
 <file path=customXml/itemProps1.xml><?xml version="1.0" encoding="utf-8"?>
+<ds:datastoreItem xmlns:ds="http://schemas.openxmlformats.org/officeDocument/2006/customXml" ds:itemID="{20C4AC83-3E34-4207-9855-B2D1988B5724}">
+  <ds:schemaRefs>
+    <ds:schemaRef ds:uri="http://schemas.microsoft.com/sharepoint/v3/contenttype/forms"/>
+  </ds:schemaRefs>
+</ds:datastoreItem>
+</file>
+
+<file path=customXml/itemProps2.xml><?xml version="1.0" encoding="utf-8"?>
 <ds:datastoreItem xmlns:ds="http://schemas.openxmlformats.org/officeDocument/2006/customXml" ds:itemID="{97ABF8E7-97A5-4D4E-A5E1-07747F46EDCE}">
   <ds:schemaRefs>
     <ds:schemaRef ds:uri="http://schemas.microsoft.com/office/2006/metadata/contentType"/>
@@ -14823,14 +16026,6 @@
 </ds:datastoreItem>
 </file>
 
-<file path=customXml/itemProps2.xml><?xml version="1.0" encoding="utf-8"?>
-<ds:datastoreItem xmlns:ds="http://schemas.openxmlformats.org/officeDocument/2006/customXml" ds:itemID="{20C4AC83-3E34-4207-9855-B2D1988B5724}">
-  <ds:schemaRefs>
-    <ds:schemaRef ds:uri="http://schemas.microsoft.com/sharepoint/v3/contenttype/forms"/>
-  </ds:schemaRefs>
-</ds:datastoreItem>
-</file>
-
 <file path=customXml/itemProps3.xml><?xml version="1.0" encoding="utf-8"?>
 <ds:datastoreItem xmlns:ds="http://schemas.openxmlformats.org/officeDocument/2006/customXml" ds:itemID="{20CCF995-CD61-484E-A870-C1C3ADEF8762}">
   <ds:schemaRefs>

</xml_diff>